<commit_message>
incluye vistas en el docx
proyecto acabado con planificación
</commit_message>
<xml_diff>
--- a/Proyecto_Alimentacion_Animal.docx
+++ b/Proyecto_Alimentacion_Animal.docx
@@ -24,42 +24,7 @@
           <w:rStyle w:val="bjxfhdakb"/>
           <w:rFonts w:ascii="var(--bjXfh-fontFamily)" w:hAnsi="var(--bjXfh-fontFamily)"/>
         </w:rPr>
-        <w:t>Desarroll</w:t>
-      </w:r>
-      <w:r>
-        <w:rPr>
-          <w:rStyle w:val="bjxfhdakb"/>
-          <w:rFonts w:ascii="var(--bjXfh-fontFamily)" w:hAnsi="var(--bjXfh-fontFamily)"/>
-        </w:rPr>
-        <w:t>o</w:t>
-      </w:r>
-      <w:r>
-        <w:rPr>
-          <w:rStyle w:val="bjxfhdakb"/>
-          <w:rFonts w:ascii="var(--bjXfh-fontFamily)" w:hAnsi="var(--bjXfh-fontFamily)"/>
-        </w:rPr>
-        <w:t xml:space="preserve"> </w:t>
-      </w:r>
-      <w:r>
-        <w:rPr>
-          <w:rStyle w:val="bjxfhdakb"/>
-          <w:rFonts w:ascii="var(--bjXfh-fontFamily)" w:hAnsi="var(--bjXfh-fontFamily)"/>
-        </w:rPr>
-        <w:t>d</w:t>
-      </w:r>
-      <w:r>
-        <w:rPr>
-          <w:rStyle w:val="bjxfhdakb"/>
-          <w:rFonts w:ascii="var(--bjXfh-fontFamily)" w:hAnsi="var(--bjXfh-fontFamily)"/>
-        </w:rPr>
-        <w:t>el modelo</w:t>
-      </w:r>
-      <w:r>
-        <w:rPr>
-          <w:rStyle w:val="bjxfhdakb"/>
-          <w:rFonts w:ascii="var(--bjXfh-fontFamily)" w:hAnsi="var(--bjXfh-fontFamily)"/>
-        </w:rPr>
-        <w:t xml:space="preserve"> de casos de uso, y modelo de análisis</w:t>
+        <w:t>Desarrollo del modelo de casos de uso, y modelo de análisis</w:t>
       </w:r>
       <w:r>
         <w:rPr>
@@ -163,15 +128,34 @@
       </w:hyperlink>
     </w:p>
     <w:p/>
-    <w:p/>
     <w:p>
       <w:r>
-        <w:t>PRESENTACION:</w:t>
-      </w:r>
+        <w:t>Página web desarrollada</w:t>
+      </w:r>
+    </w:p>
+    <w:p>
+      <w:hyperlink r:id="rId7" w:history="1">
+        <w:r>
+          <w:rPr>
+            <w:rStyle w:val="Hyperlink"/>
+          </w:rPr>
+          <w:t>http://jjtorres.xyz/alimentacion_animal_php</w:t>
+        </w:r>
+      </w:hyperlink>
+    </w:p>
+    <w:p>
+      <w:bookmarkStart w:id="0" w:name="_GoBack"/>
+      <w:bookmarkEnd w:id="0"/>
     </w:p>
     <w:p/>
     <w:p>
       <w:r>
+        <w:t>PRESENTACION:</w:t>
+      </w:r>
+    </w:p>
+    <w:p/>
+    <w:p>
+      <w:r>
         <w:t xml:space="preserve"> Este trabajo tiene como finalidad </w:t>
       </w:r>
       <w:r>
@@ -183,6 +167,7 @@
     </w:p>
     <w:p>
       <w:r>
+        <w:lastRenderedPageBreak/>
         <w:t xml:space="preserve">Los alimentos que se tienen en cuenta son aquellos que los humanos preparamos y consumimos para nuestra alimentación (Se han </w:t>
       </w:r>
       <w:proofErr w:type="spellStart"/>
@@ -222,7 +207,7 @@
                     <pic:cNvPicPr/>
                   </pic:nvPicPr>
                   <pic:blipFill rotWithShape="1">
-                    <a:blip r:embed="rId7"/>
+                    <a:blip r:embed="rId8"/>
                     <a:srcRect l="15530" t="29150" r="26629" b="10454"/>
                     <a:stretch/>
                   </pic:blipFill>
@@ -278,7 +263,7 @@
                     <pic:cNvPicPr/>
                   </pic:nvPicPr>
                   <pic:blipFill rotWithShape="1">
-                    <a:blip r:embed="rId8"/>
+                    <a:blip r:embed="rId9"/>
                     <a:srcRect t="31436" r="40338" b="5881"/>
                     <a:stretch/>
                   </pic:blipFill>
@@ -351,7 +336,7 @@
                     <pic:cNvPicPr/>
                   </pic:nvPicPr>
                   <pic:blipFill rotWithShape="1">
-                    <a:blip r:embed="rId9"/>
+                    <a:blip r:embed="rId10"/>
                     <a:srcRect l="17267" t="29206" r="7416" b="8425"/>
                     <a:stretch/>
                   </pic:blipFill>
@@ -7541,7 +7526,7 @@
           <w:lang w:val="es-ES"/>
         </w:rPr>
       </w:pPr>
-      <w:bookmarkStart w:id="0" w:name="BKM_4C97457B_C15C_40CD_ACFD_53D64D99C1B0"/>
+      <w:bookmarkStart w:id="1" w:name="BKM_4C97457B_C15C_40CD_ACFD_53D64D99C1B0"/>
       <w:r>
         <w:rPr>
           <w:rFonts w:eastAsia="Times New Roman"/>
@@ -7760,7 +7745,7 @@
         </w:rPr>
         <w:t xml:space="preserve"> </w:t>
       </w:r>
-      <w:bookmarkEnd w:id="0"/>
+      <w:bookmarkEnd w:id="1"/>
     </w:p>
     <w:p>
       <w:pPr>
@@ -7770,7 +7755,7 @@
           <w:lang w:val="es-ES"/>
         </w:rPr>
       </w:pPr>
-      <w:bookmarkStart w:id="1" w:name="BKM_441EEAAE_6639_497F_9106_64D2C35A0384"/>
+      <w:bookmarkStart w:id="2" w:name="BKM_441EEAAE_6639_497F_9106_64D2C35A0384"/>
       <w:r>
         <w:rPr>
           <w:rFonts w:eastAsia="Times New Roman"/>
@@ -7884,7 +7869,7 @@
         </w:rPr>
       </w:pPr>
     </w:p>
-    <w:bookmarkEnd w:id="1"/>
+    <w:bookmarkEnd w:id="2"/>
     <w:p>
       <w:pPr>
         <w:rPr>
@@ -7902,7 +7887,7 @@
           <w:lang w:val="es-ES"/>
         </w:rPr>
       </w:pPr>
-      <w:bookmarkStart w:id="2" w:name="BKM_1BB1D31E_E3F5_4DB4_9636_65CBA3741A82"/>
+      <w:bookmarkStart w:id="3" w:name="BKM_1BB1D31E_E3F5_4DB4_9636_65CBA3741A82"/>
       <w:r>
         <w:rPr>
           <w:rFonts w:eastAsia="Times New Roman"/>
@@ -7936,7 +7921,7 @@
         </w:rPr>
       </w:pPr>
     </w:p>
-    <w:bookmarkEnd w:id="2"/>
+    <w:bookmarkEnd w:id="3"/>
     <w:p>
       <w:pPr>
         <w:rPr>
@@ -7954,7 +7939,7 @@
           <w:lang w:val="es-ES"/>
         </w:rPr>
       </w:pPr>
-      <w:bookmarkStart w:id="3" w:name="BKM_30BB04DD_3780_4A17_8718_0CDF4FA0DBA9"/>
+      <w:bookmarkStart w:id="4" w:name="BKM_30BB04DD_3780_4A17_8718_0CDF4FA0DBA9"/>
       <w:r>
         <w:rPr>
           <w:rFonts w:eastAsia="Times New Roman"/>
@@ -8037,8 +8022,8 @@
           <w:lang w:val="es-ES"/>
         </w:rPr>
       </w:pPr>
-      <w:bookmarkStart w:id="4" w:name="BKM_7AD286F9_5AA0_446A_B39F_448E6D1A7E45"/>
-      <w:bookmarkEnd w:id="3"/>
+      <w:bookmarkStart w:id="5" w:name="BKM_7AD286F9_5AA0_446A_B39F_448E6D1A7E45"/>
+      <w:bookmarkEnd w:id="4"/>
       <w:proofErr w:type="spellStart"/>
       <w:r>
         <w:rPr>
@@ -8155,6 +8140,7 @@
         </w:rPr>
       </w:pPr>
     </w:p>
+    <w:bookmarkEnd w:id="5"/>
     <w:p>
       <w:pPr>
         <w:rPr>
@@ -8163,9 +8149,6 @@
           <w:szCs w:val="20"/>
         </w:rPr>
       </w:pPr>
-      <w:bookmarkStart w:id="5" w:name="_GoBack"/>
-      <w:bookmarkEnd w:id="4"/>
-      <w:bookmarkEnd w:id="5"/>
     </w:p>
     <w:p>
       <w:pPr>
@@ -8366,6 +8349,32 @@
         <w:t xml:space="preserve"> </w:t>
       </w:r>
       <w:bookmarkEnd w:id="7"/>
+      <w:r>
+        <w:rPr>
+          <w:rFonts w:ascii="Times New Roman" w:eastAsia="Times New Roman" w:hAnsi="Times New Roman" w:cs="Times New Roman"/>
+          <w:sz w:val="20"/>
+          <w:szCs w:val="20"/>
+        </w:rPr>
+        <w:br w:type="page"/>
+      </w:r>
+    </w:p>
+    <w:p>
+      <w:pPr>
+        <w:rPr>
+          <w:rFonts w:ascii="Times New Roman" w:eastAsia="Times New Roman" w:hAnsi="Times New Roman" w:cs="Times New Roman"/>
+          <w:sz w:val="20"/>
+          <w:szCs w:val="20"/>
+        </w:rPr>
+      </w:pPr>
+      <w:r>
+        <w:rPr>
+          <w:rFonts w:ascii="Times New Roman" w:eastAsia="Times New Roman" w:hAnsi="Times New Roman" w:cs="Times New Roman"/>
+          <w:sz w:val="20"/>
+          <w:szCs w:val="20"/>
+        </w:rPr>
+        <w:lastRenderedPageBreak/>
+        <w:t>VISTAS</w:t>
+      </w:r>
     </w:p>
     <w:p>
       <w:pPr>
@@ -8384,11 +8393,309 @@
           <w:szCs w:val="20"/>
         </w:rPr>
       </w:pPr>
+      <w:r>
+        <w:rPr>
+          <w:noProof/>
+          <w:lang w:eastAsia="es-ES"/>
+        </w:rPr>
+        <w:lastRenderedPageBreak/>
+        <w:drawing>
+          <wp:inline distT="0" distB="0" distL="0" distR="0" wp14:anchorId="61855AD6" wp14:editId="485A60E5">
+            <wp:extent cx="8892540" cy="4999355"/>
+            <wp:effectExtent l="0" t="0" r="3810" b="0"/>
+            <wp:docPr id="7" name="Picture 7"/>
+            <wp:cNvGraphicFramePr>
+              <a:graphicFrameLocks xmlns:a="http://schemas.openxmlformats.org/drawingml/2006/main" noChangeAspect="1"/>
+            </wp:cNvGraphicFramePr>
+            <a:graphic xmlns:a="http://schemas.openxmlformats.org/drawingml/2006/main">
+              <a:graphicData uri="http://schemas.openxmlformats.org/drawingml/2006/picture">
+                <pic:pic xmlns:pic="http://schemas.openxmlformats.org/drawingml/2006/picture">
+                  <pic:nvPicPr>
+                    <pic:cNvPr id="1" name=""/>
+                    <pic:cNvPicPr/>
+                  </pic:nvPicPr>
+                  <pic:blipFill>
+                    <a:blip r:embed="rId11"/>
+                    <a:stretch>
+                      <a:fillRect/>
+                    </a:stretch>
+                  </pic:blipFill>
+                  <pic:spPr>
+                    <a:xfrm>
+                      <a:off x="0" y="0"/>
+                      <a:ext cx="8892540" cy="4999355"/>
+                    </a:xfrm>
+                    <a:prstGeom prst="rect">
+                      <a:avLst/>
+                    </a:prstGeom>
+                  </pic:spPr>
+                </pic:pic>
+              </a:graphicData>
+            </a:graphic>
+          </wp:inline>
+        </w:drawing>
+      </w:r>
+    </w:p>
+    <w:p>
+      <w:pPr>
+        <w:rPr>
+          <w:rFonts w:ascii="Times New Roman" w:eastAsia="Times New Roman" w:hAnsi="Times New Roman" w:cs="Times New Roman"/>
+          <w:sz w:val="20"/>
+          <w:szCs w:val="20"/>
+        </w:rPr>
+      </w:pPr>
+      <w:r>
+        <w:rPr>
+          <w:noProof/>
+          <w:lang w:eastAsia="es-ES"/>
+        </w:rPr>
+        <w:lastRenderedPageBreak/>
+        <w:drawing>
+          <wp:inline distT="0" distB="0" distL="0" distR="0" wp14:anchorId="10749C85" wp14:editId="6EF77684">
+            <wp:extent cx="8892540" cy="4999355"/>
+            <wp:effectExtent l="0" t="0" r="3810" b="0"/>
+            <wp:docPr id="5" name="Picture 5"/>
+            <wp:cNvGraphicFramePr>
+              <a:graphicFrameLocks xmlns:a="http://schemas.openxmlformats.org/drawingml/2006/main" noChangeAspect="1"/>
+            </wp:cNvGraphicFramePr>
+            <a:graphic xmlns:a="http://schemas.openxmlformats.org/drawingml/2006/main">
+              <a:graphicData uri="http://schemas.openxmlformats.org/drawingml/2006/picture">
+                <pic:pic xmlns:pic="http://schemas.openxmlformats.org/drawingml/2006/picture">
+                  <pic:nvPicPr>
+                    <pic:cNvPr id="1" name=""/>
+                    <pic:cNvPicPr/>
+                  </pic:nvPicPr>
+                  <pic:blipFill>
+                    <a:blip r:embed="rId12"/>
+                    <a:stretch>
+                      <a:fillRect/>
+                    </a:stretch>
+                  </pic:blipFill>
+                  <pic:spPr>
+                    <a:xfrm>
+                      <a:off x="0" y="0"/>
+                      <a:ext cx="8892540" cy="4999355"/>
+                    </a:xfrm>
+                    <a:prstGeom prst="rect">
+                      <a:avLst/>
+                    </a:prstGeom>
+                  </pic:spPr>
+                </pic:pic>
+              </a:graphicData>
+            </a:graphic>
+          </wp:inline>
+        </w:drawing>
+      </w:r>
+    </w:p>
+    <w:p>
+      <w:pPr>
+        <w:rPr>
+          <w:rFonts w:ascii="Times New Roman" w:eastAsia="Times New Roman" w:hAnsi="Times New Roman" w:cs="Times New Roman"/>
+          <w:sz w:val="20"/>
+          <w:szCs w:val="20"/>
+        </w:rPr>
+      </w:pPr>
+      <w:r>
+        <w:rPr>
+          <w:noProof/>
+          <w:lang w:eastAsia="es-ES"/>
+        </w:rPr>
+        <w:lastRenderedPageBreak/>
+        <w:drawing>
+          <wp:inline distT="0" distB="0" distL="0" distR="0" wp14:anchorId="4B1AE9AF" wp14:editId="21906DEA">
+            <wp:extent cx="8892540" cy="4999355"/>
+            <wp:effectExtent l="0" t="0" r="3810" b="0"/>
+            <wp:docPr id="6" name="Picture 6"/>
+            <wp:cNvGraphicFramePr>
+              <a:graphicFrameLocks xmlns:a="http://schemas.openxmlformats.org/drawingml/2006/main" noChangeAspect="1"/>
+            </wp:cNvGraphicFramePr>
+            <a:graphic xmlns:a="http://schemas.openxmlformats.org/drawingml/2006/main">
+              <a:graphicData uri="http://schemas.openxmlformats.org/drawingml/2006/picture">
+                <pic:pic xmlns:pic="http://schemas.openxmlformats.org/drawingml/2006/picture">
+                  <pic:nvPicPr>
+                    <pic:cNvPr id="1" name=""/>
+                    <pic:cNvPicPr/>
+                  </pic:nvPicPr>
+                  <pic:blipFill>
+                    <a:blip r:embed="rId13"/>
+                    <a:stretch>
+                      <a:fillRect/>
+                    </a:stretch>
+                  </pic:blipFill>
+                  <pic:spPr>
+                    <a:xfrm>
+                      <a:off x="0" y="0"/>
+                      <a:ext cx="8892540" cy="4999355"/>
+                    </a:xfrm>
+                    <a:prstGeom prst="rect">
+                      <a:avLst/>
+                    </a:prstGeom>
+                  </pic:spPr>
+                </pic:pic>
+              </a:graphicData>
+            </a:graphic>
+          </wp:inline>
+        </w:drawing>
+      </w:r>
+    </w:p>
+    <w:p>
+      <w:pPr>
+        <w:rPr>
+          <w:rFonts w:ascii="Times New Roman" w:eastAsia="Times New Roman" w:hAnsi="Times New Roman" w:cs="Times New Roman"/>
+          <w:sz w:val="20"/>
+          <w:szCs w:val="20"/>
+        </w:rPr>
+      </w:pPr>
+      <w:r>
+        <w:rPr>
+          <w:noProof/>
+          <w:lang w:eastAsia="es-ES"/>
+        </w:rPr>
+        <w:lastRenderedPageBreak/>
+        <w:drawing>
+          <wp:inline distT="0" distB="0" distL="0" distR="0" wp14:anchorId="494FC405" wp14:editId="1B838458">
+            <wp:extent cx="8892540" cy="4999355"/>
+            <wp:effectExtent l="0" t="0" r="3810" b="0"/>
+            <wp:docPr id="3" name="Picture 3"/>
+            <wp:cNvGraphicFramePr>
+              <a:graphicFrameLocks xmlns:a="http://schemas.openxmlformats.org/drawingml/2006/main" noChangeAspect="1"/>
+            </wp:cNvGraphicFramePr>
+            <a:graphic xmlns:a="http://schemas.openxmlformats.org/drawingml/2006/main">
+              <a:graphicData uri="http://schemas.openxmlformats.org/drawingml/2006/picture">
+                <pic:pic xmlns:pic="http://schemas.openxmlformats.org/drawingml/2006/picture">
+                  <pic:nvPicPr>
+                    <pic:cNvPr id="1" name=""/>
+                    <pic:cNvPicPr/>
+                  </pic:nvPicPr>
+                  <pic:blipFill>
+                    <a:blip r:embed="rId14"/>
+                    <a:stretch>
+                      <a:fillRect/>
+                    </a:stretch>
+                  </pic:blipFill>
+                  <pic:spPr>
+                    <a:xfrm>
+                      <a:off x="0" y="0"/>
+                      <a:ext cx="8892540" cy="4999355"/>
+                    </a:xfrm>
+                    <a:prstGeom prst="rect">
+                      <a:avLst/>
+                    </a:prstGeom>
+                  </pic:spPr>
+                </pic:pic>
+              </a:graphicData>
+            </a:graphic>
+          </wp:inline>
+        </w:drawing>
+      </w:r>
+    </w:p>
+    <w:p>
+      <w:pPr>
+        <w:rPr>
+          <w:rFonts w:ascii="Times New Roman" w:eastAsia="Times New Roman" w:hAnsi="Times New Roman" w:cs="Times New Roman"/>
+          <w:sz w:val="20"/>
+          <w:szCs w:val="20"/>
+        </w:rPr>
+      </w:pPr>
+    </w:p>
+    <w:p>
+      <w:pPr>
+        <w:rPr>
+          <w:rFonts w:ascii="Times New Roman" w:eastAsia="Times New Roman" w:hAnsi="Times New Roman" w:cs="Times New Roman"/>
+          <w:sz w:val="20"/>
+          <w:szCs w:val="20"/>
+        </w:rPr>
+      </w:pPr>
+      <w:r>
+        <w:rPr>
+          <w:noProof/>
+          <w:lang w:eastAsia="es-ES"/>
+        </w:rPr>
+        <w:lastRenderedPageBreak/>
+        <w:drawing>
+          <wp:inline distT="0" distB="0" distL="0" distR="0" wp14:anchorId="35F43EDE" wp14:editId="2B18DD8C">
+            <wp:extent cx="8892540" cy="4999355"/>
+            <wp:effectExtent l="0" t="0" r="3810" b="0"/>
+            <wp:docPr id="8" name="Picture 8"/>
+            <wp:cNvGraphicFramePr>
+              <a:graphicFrameLocks xmlns:a="http://schemas.openxmlformats.org/drawingml/2006/main" noChangeAspect="1"/>
+            </wp:cNvGraphicFramePr>
+            <a:graphic xmlns:a="http://schemas.openxmlformats.org/drawingml/2006/main">
+              <a:graphicData uri="http://schemas.openxmlformats.org/drawingml/2006/picture">
+                <pic:pic xmlns:pic="http://schemas.openxmlformats.org/drawingml/2006/picture">
+                  <pic:nvPicPr>
+                    <pic:cNvPr id="1" name=""/>
+                    <pic:cNvPicPr/>
+                  </pic:nvPicPr>
+                  <pic:blipFill>
+                    <a:blip r:embed="rId15"/>
+                    <a:stretch>
+                      <a:fillRect/>
+                    </a:stretch>
+                  </pic:blipFill>
+                  <pic:spPr>
+                    <a:xfrm>
+                      <a:off x="0" y="0"/>
+                      <a:ext cx="8892540" cy="4999355"/>
+                    </a:xfrm>
+                    <a:prstGeom prst="rect">
+                      <a:avLst/>
+                    </a:prstGeom>
+                  </pic:spPr>
+                </pic:pic>
+              </a:graphicData>
+            </a:graphic>
+          </wp:inline>
+        </w:drawing>
+      </w:r>
     </w:p>
     <w:p/>
-    <w:p/>
+    <w:p>
+      <w:r>
+        <w:rPr>
+          <w:noProof/>
+          <w:lang w:eastAsia="es-ES"/>
+        </w:rPr>
+        <w:lastRenderedPageBreak/>
+        <w:drawing>
+          <wp:inline distT="0" distB="0" distL="0" distR="0" wp14:anchorId="0A3C0D00" wp14:editId="2852C25B">
+            <wp:extent cx="8892540" cy="4999355"/>
+            <wp:effectExtent l="0" t="0" r="3810" b="0"/>
+            <wp:docPr id="9" name="Picture 9"/>
+            <wp:cNvGraphicFramePr>
+              <a:graphicFrameLocks xmlns:a="http://schemas.openxmlformats.org/drawingml/2006/main" noChangeAspect="1"/>
+            </wp:cNvGraphicFramePr>
+            <a:graphic xmlns:a="http://schemas.openxmlformats.org/drawingml/2006/main">
+              <a:graphicData uri="http://schemas.openxmlformats.org/drawingml/2006/picture">
+                <pic:pic xmlns:pic="http://schemas.openxmlformats.org/drawingml/2006/picture">
+                  <pic:nvPicPr>
+                    <pic:cNvPr id="1" name=""/>
+                    <pic:cNvPicPr/>
+                  </pic:nvPicPr>
+                  <pic:blipFill>
+                    <a:blip r:embed="rId16"/>
+                    <a:stretch>
+                      <a:fillRect/>
+                    </a:stretch>
+                  </pic:blipFill>
+                  <pic:spPr>
+                    <a:xfrm>
+                      <a:off x="0" y="0"/>
+                      <a:ext cx="8892540" cy="4999355"/>
+                    </a:xfrm>
+                    <a:prstGeom prst="rect">
+                      <a:avLst/>
+                    </a:prstGeom>
+                  </pic:spPr>
+                </pic:pic>
+              </a:graphicData>
+            </a:graphic>
+          </wp:inline>
+        </w:drawing>
+      </w:r>
+    </w:p>
     <w:sectPr>
-      <w:headerReference w:type="default" r:id="rId10"/>
+      <w:headerReference w:type="default" r:id="rId17"/>
       <w:pgSz w:w="16838" w:h="11906" w:orient="landscape"/>
       <w:pgMar w:top="1701" w:right="1417" w:bottom="1701" w:left="1417" w:header="708" w:footer="708" w:gutter="0"/>
       <w:cols w:space="708"/>
@@ -8955,7 +9262,6 @@
     <w:name w:val="Hyperlink"/>
     <w:basedOn w:val="DefaultParagraphFont"/>
     <w:uiPriority w:val="99"/>
-    <w:semiHidden/>
     <w:unhideWhenUsed/>
     <w:rsid w:val="00F01DC3"/>
     <w:rPr>

</xml_diff>

<commit_message>
Presentación con Video y prg completo
Programa para cálculo de menús balanceado para mascotas.
</commit_message>
<xml_diff>
--- a/Proyecto_Alimentacion_Animal.docx
+++ b/Proyecto_Alimentacion_Animal.docx
@@ -90,10 +90,8 @@
         <w:rPr>
           <w:lang w:val="es-EC" w:eastAsia="es-ES"/>
         </w:rPr>
-        <w:t>B</w:t>
-      </w:r>
-      <w:bookmarkStart w:id="0" w:name="_GoBack"/>
-      <w:bookmarkEnd w:id="0"/>
+        <w:t>C</w:t>
+      </w:r>
     </w:p>
     <w:p/>
     <w:p>
@@ -107,35 +105,7 @@
           <w:rPr>
             <w:rStyle w:val="Hyperlink"/>
           </w:rPr>
-          <w:t xml:space="preserve">GitHub - 30587894/is_bim2_bis: Trabajo de </w:t>
-        </w:r>
-        <w:proofErr w:type="spellStart"/>
-        <w:r>
-          <w:rPr>
-            <w:rStyle w:val="Hyperlink"/>
-          </w:rPr>
-          <w:t>ingenieria</w:t>
-        </w:r>
-        <w:proofErr w:type="spellEnd"/>
-        <w:r>
-          <w:rPr>
-            <w:rStyle w:val="Hyperlink"/>
-          </w:rPr>
-          <w:t xml:space="preserve"> de software 2º </w:t>
-        </w:r>
-        <w:proofErr w:type="spellStart"/>
-        <w:r>
-          <w:rPr>
-            <w:rStyle w:val="Hyperlink"/>
-          </w:rPr>
-          <w:t>bim</w:t>
-        </w:r>
-        <w:proofErr w:type="spellEnd"/>
-        <w:r>
-          <w:rPr>
-            <w:rStyle w:val="Hyperlink"/>
-          </w:rPr>
-          <w:t xml:space="preserve"> Jose Torres M</w:t>
+          <w:t>GitHub - 30587894/is_bim2_bis: Trabajo de ingenieria de software 2º bim Jose Torres M</w:t>
         </w:r>
       </w:hyperlink>
     </w:p>
@@ -156,51 +126,75 @@
       </w:hyperlink>
     </w:p>
     <w:p/>
-    <w:p/>
     <w:p>
       <w:r>
-        <w:t>PRESENTACION:</w:t>
+        <w:t>Video de presentación</w:t>
+      </w:r>
+    </w:p>
+    <w:p>
+      <w:r>
+        <w:t xml:space="preserve">2022-07-13 23.07.43 </w:t>
+      </w:r>
+      <w:proofErr w:type="spellStart"/>
+      <w:r>
+        <w:t>Video_Presentacion_Trabajo_Jose_Torres_Manzanera</w:t>
+      </w:r>
+      <w:proofErr w:type="spellEnd"/>
+      <w:r>
+        <w:t xml:space="preserve"> (subido en GitHub)</w:t>
+      </w:r>
+    </w:p>
+    <w:p>
+      <w:r>
+        <w:br w:type="page"/>
       </w:r>
     </w:p>
     <w:p/>
     <w:p>
       <w:r>
-        <w:t xml:space="preserve"> Este trabajo tiene como finalidad </w:t>
-      </w:r>
-      <w:r>
-        <w:t xml:space="preserve">la </w:t>
-      </w:r>
-      <w:r>
-        <w:t>de escoger alimentos y cantidades para mascotas, según su peso y condición de actividad (multiplicador RER) para obtener un menú balanceado para alimentar a la mascota.</w:t>
-      </w:r>
-      <w:r>
-        <w:t xml:space="preserve"> El balanceo es el % de necesidades que cubre el menú con ingredientes-alimentos.</w:t>
-      </w:r>
-    </w:p>
-    <w:p>
-      <w:r>
-        <w:t xml:space="preserve">Los alimentos que se tienen en cuenta son aquellos que los humanos preparamos y consumimos para nuestra alimentación (Se han </w:t>
-      </w:r>
-      <w:proofErr w:type="spellStart"/>
-      <w:r>
-        <w:t>tipifcado</w:t>
-      </w:r>
-      <w:proofErr w:type="spellEnd"/>
-      <w:r>
-        <w:t xml:space="preserve"> unos 6500).</w:t>
+        <w:t>PRESENTACION:</w:t>
       </w:r>
     </w:p>
     <w:p/>
     <w:p>
       <w:r>
-        <w:lastRenderedPageBreak/>
+        <w:t>Sobre el uso de GitHub: Lo he hecho con ayuda de la aplicación DESKTOP de GitHub, que enlazaba mi directorio local con la nube citada.</w:t>
+      </w:r>
+    </w:p>
+    <w:p/>
+    <w:p>
+      <w:r>
+        <w:t xml:space="preserve"> Este trabajo tiene como finalidad </w:t>
+      </w:r>
+      <w:r>
+        <w:t xml:space="preserve">la </w:t>
+      </w:r>
+      <w:r>
+        <w:t>de escoger alimentos y cantidades para mascotas, según su peso y condición de actividad (multiplicador RER) para obtener un menú balanceado para alimentar a la mascota.</w:t>
+      </w:r>
+      <w:r>
+        <w:t xml:space="preserve"> El balanceo es el % de necesidades que cubre el menú con ingredientes-alimentos.</w:t>
+      </w:r>
+    </w:p>
+    <w:p>
+      <w:r>
+        <w:t xml:space="preserve">Los alimentos que se tienen en cuenta son aquellos que los humanos preparamos y consumimos para nuestra alimentación (Se han </w:t>
+      </w:r>
+      <w:r>
+        <w:t>tipificado</w:t>
+      </w:r>
+      <w:r>
+        <w:t xml:space="preserve"> unos 6500).</w:t>
+      </w:r>
+    </w:p>
+    <w:p/>
+    <w:p>
+      <w:r>
         <w:t xml:space="preserve">A </w:t>
       </w:r>
-      <w:proofErr w:type="gramStart"/>
-      <w:r>
-        <w:t>continuación</w:t>
-      </w:r>
-      <w:proofErr w:type="gramEnd"/>
+      <w:r>
+        <w:t>continuación,</w:t>
+      </w:r>
       <w:r>
         <w:t xml:space="preserve"> presento las vistas en las que interactúa el humano:</w:t>
       </w:r>
@@ -295,21 +289,11 @@
           <w:szCs w:val="20"/>
         </w:rPr>
       </w:pPr>
-    </w:p>
-    <w:p>
-      <w:pPr>
-        <w:rPr>
-          <w:rFonts w:ascii="Times New Roman" w:eastAsia="Times New Roman" w:hAnsi="Times New Roman" w:cs="Times New Roman"/>
-          <w:sz w:val="20"/>
-          <w:szCs w:val="20"/>
-        </w:rPr>
-      </w:pPr>
       <w:r>
         <w:rPr>
           <w:noProof/>
           <w:lang w:eastAsia="es-ES"/>
         </w:rPr>
-        <w:lastRenderedPageBreak/>
         <w:drawing>
           <wp:inline distT="0" distB="0" distL="0" distR="0" wp14:anchorId="340FBC45" wp14:editId="5AB6793C">
             <wp:extent cx="8892540" cy="4999355"/>
@@ -940,8 +924,8 @@
         <w:lastRenderedPageBreak/>
         <w:drawing>
           <wp:inline distT="0" distB="0" distL="0" distR="0" wp14:anchorId="094A12BA" wp14:editId="23D7FEFA">
-            <wp:extent cx="7981315" cy="6121822"/>
-            <wp:effectExtent l="0" t="0" r="635" b="0"/>
+            <wp:extent cx="8943975" cy="6121400"/>
+            <wp:effectExtent l="0" t="0" r="9525" b="0"/>
             <wp:docPr id="12" name="Picture 12"/>
             <wp:cNvGraphicFramePr>
               <a:graphicFrameLocks xmlns:a="http://schemas.openxmlformats.org/drawingml/2006/main" noChangeAspect="1"/>
@@ -961,7 +945,7 @@
                   <pic:spPr bwMode="auto">
                     <a:xfrm>
                       <a:off x="0" y="0"/>
-                      <a:ext cx="7995151" cy="6132435"/>
+                      <a:ext cx="8960098" cy="6132435"/>
                     </a:xfrm>
                     <a:prstGeom prst="rect">
                       <a:avLst/>
@@ -981,14 +965,13 @@
           </wp:inline>
         </w:drawing>
       </w:r>
-    </w:p>
-    <w:p>
+      <w:bookmarkStart w:id="0" w:name="_GoBack"/>
+      <w:bookmarkEnd w:id="0"/>
       <w:r>
         <w:rPr>
           <w:noProof/>
           <w:lang w:eastAsia="es-ES"/>
         </w:rPr>
-        <w:lastRenderedPageBreak/>
         <w:br w:type="page"/>
       </w:r>
       <w:r>
@@ -1526,16 +1509,14 @@
               </w:rPr>
               <w:t xml:space="preserve">tabla de </w:t>
             </w:r>
-            <w:proofErr w:type="spellStart"/>
-            <w:r>
-              <w:rPr>
-                <w:rFonts w:ascii="Calibri" w:eastAsia="Times New Roman" w:hAnsi="Calibri" w:cs="Calibri"/>
-                <w:color w:val="000000"/>
-                <w:lang w:eastAsia="es-ES"/>
-              </w:rPr>
-              <w:t>caracteristicas</w:t>
-            </w:r>
-            <w:proofErr w:type="spellEnd"/>
+            <w:r>
+              <w:rPr>
+                <w:rFonts w:ascii="Calibri" w:eastAsia="Times New Roman" w:hAnsi="Calibri" w:cs="Calibri"/>
+                <w:color w:val="000000"/>
+                <w:lang w:eastAsia="es-ES"/>
+              </w:rPr>
+              <w:t>características</w:t>
+            </w:r>
             <w:r>
               <w:rPr>
                 <w:rFonts w:ascii="Calibri" w:eastAsia="Times New Roman" w:hAnsi="Calibri" w:cs="Calibri"/>
@@ -1599,34 +1580,14 @@
                 <w:lang w:eastAsia="es-ES"/>
               </w:rPr>
             </w:pPr>
-            <w:proofErr w:type="spellStart"/>
-            <w:r>
-              <w:rPr>
-                <w:rFonts w:ascii="Calibri" w:eastAsia="Times New Roman" w:hAnsi="Calibri" w:cs="Calibri"/>
-                <w:color w:val="000000"/>
-                <w:lang w:eastAsia="es-ES"/>
-              </w:rPr>
-              <w:t>Primary</w:t>
-            </w:r>
-            <w:proofErr w:type="spellEnd"/>
-            <w:r>
-              <w:rPr>
-                <w:rFonts w:ascii="Calibri" w:eastAsia="Times New Roman" w:hAnsi="Calibri" w:cs="Calibri"/>
-                <w:color w:val="000000"/>
-                <w:lang w:eastAsia="es-ES"/>
-              </w:rPr>
-              <w:t xml:space="preserve"> </w:t>
-            </w:r>
-            <w:proofErr w:type="spellStart"/>
-            <w:r>
-              <w:rPr>
-                <w:rFonts w:ascii="Calibri" w:eastAsia="Times New Roman" w:hAnsi="Calibri" w:cs="Calibri"/>
-                <w:color w:val="000000"/>
-                <w:lang w:eastAsia="es-ES"/>
-              </w:rPr>
-              <w:t>key</w:t>
-            </w:r>
-            <w:proofErr w:type="spellEnd"/>
+            <w:r>
+              <w:rPr>
+                <w:rFonts w:ascii="Calibri" w:eastAsia="Times New Roman" w:hAnsi="Calibri" w:cs="Calibri"/>
+                <w:color w:val="000000"/>
+                <w:lang w:eastAsia="es-ES"/>
+              </w:rPr>
+              <w:t>Primary key</w:t>
+            </w:r>
           </w:p>
         </w:tc>
         <w:tc>
@@ -1685,7 +1646,6 @@
                 <w:lang w:eastAsia="es-ES"/>
               </w:rPr>
             </w:pPr>
-            <w:proofErr w:type="spellStart"/>
             <w:r>
               <w:rPr>
                 <w:rFonts w:ascii="Calibri" w:eastAsia="Times New Roman" w:hAnsi="Calibri" w:cs="Calibri"/>
@@ -1694,7 +1654,6 @@
               </w:rPr>
               <w:t>id_rer</w:t>
             </w:r>
-            <w:proofErr w:type="spellEnd"/>
           </w:p>
         </w:tc>
         <w:tc>
@@ -1816,16 +1775,14 @@
                 <w:lang w:eastAsia="es-ES"/>
               </w:rPr>
             </w:pPr>
-            <w:proofErr w:type="spellStart"/>
-            <w:r>
-              <w:rPr>
-                <w:rFonts w:ascii="Calibri" w:eastAsia="Times New Roman" w:hAnsi="Calibri" w:cs="Calibri"/>
-                <w:color w:val="000000"/>
-                <w:lang w:eastAsia="es-ES"/>
-              </w:rPr>
-              <w:t>colunm</w:t>
-            </w:r>
-            <w:proofErr w:type="spellEnd"/>
+            <w:r>
+              <w:rPr>
+                <w:rFonts w:ascii="Calibri" w:eastAsia="Times New Roman" w:hAnsi="Calibri" w:cs="Calibri"/>
+                <w:color w:val="000000"/>
+                <w:lang w:eastAsia="es-ES"/>
+              </w:rPr>
+              <w:t>columna</w:t>
+            </w:r>
             <w:r>
               <w:rPr>
                 <w:rFonts w:ascii="Calibri" w:eastAsia="Times New Roman" w:hAnsi="Calibri" w:cs="Calibri"/>
@@ -1867,16 +1824,14 @@
               </w:rPr>
               <w:t>status-</w:t>
             </w:r>
-            <w:proofErr w:type="spellStart"/>
-            <w:r>
-              <w:rPr>
-                <w:rFonts w:ascii="Calibri" w:eastAsia="Times New Roman" w:hAnsi="Calibri" w:cs="Calibri"/>
-                <w:color w:val="000000"/>
-                <w:lang w:eastAsia="es-ES"/>
-              </w:rPr>
-              <w:t>denominacion</w:t>
-            </w:r>
-            <w:proofErr w:type="spellEnd"/>
+            <w:r>
+              <w:rPr>
+                <w:rFonts w:ascii="Calibri" w:eastAsia="Times New Roman" w:hAnsi="Calibri" w:cs="Calibri"/>
+                <w:color w:val="000000"/>
+                <w:lang w:eastAsia="es-ES"/>
+              </w:rPr>
+              <w:t>denominación</w:t>
+            </w:r>
           </w:p>
         </w:tc>
         <w:tc>
@@ -2024,16 +1979,14 @@
                 <w:lang w:eastAsia="es-ES"/>
               </w:rPr>
             </w:pPr>
-            <w:proofErr w:type="spellStart"/>
-            <w:r>
-              <w:rPr>
-                <w:rFonts w:ascii="Calibri" w:eastAsia="Times New Roman" w:hAnsi="Calibri" w:cs="Calibri"/>
-                <w:color w:val="000000"/>
-                <w:lang w:eastAsia="es-ES"/>
-              </w:rPr>
-              <w:t>coeficiente_estado</w:t>
-            </w:r>
-            <w:proofErr w:type="spellEnd"/>
+            <w:r>
+              <w:rPr>
+                <w:rFonts w:ascii="Calibri" w:eastAsia="Times New Roman" w:hAnsi="Calibri" w:cs="Calibri"/>
+                <w:color w:val="000000"/>
+                <w:lang w:eastAsia="es-ES"/>
+              </w:rPr>
+              <w:t>coeficiente estado</w:t>
+            </w:r>
           </w:p>
         </w:tc>
         <w:tc>
@@ -2336,7 +2289,6 @@
                 <w:lang w:eastAsia="es-ES"/>
               </w:rPr>
             </w:pPr>
-            <w:proofErr w:type="spellStart"/>
             <w:r>
               <w:rPr>
                 <w:rFonts w:ascii="Calibri" w:eastAsia="Times New Roman" w:hAnsi="Calibri" w:cs="Calibri"/>
@@ -2345,7 +2297,6 @@
               </w:rPr>
               <w:t>calorias_porc</w:t>
             </w:r>
-            <w:proofErr w:type="spellEnd"/>
           </w:p>
         </w:tc>
         <w:tc>
@@ -2379,16 +2330,14 @@
               </w:rPr>
               <w:t xml:space="preserve">% del peso que necesita en </w:t>
             </w:r>
-            <w:proofErr w:type="spellStart"/>
-            <w:r>
-              <w:rPr>
-                <w:rFonts w:ascii="Calibri" w:eastAsia="Times New Roman" w:hAnsi="Calibri" w:cs="Calibri"/>
-                <w:color w:val="000000"/>
-                <w:lang w:eastAsia="es-ES"/>
-              </w:rPr>
-              <w:t>calorias</w:t>
-            </w:r>
-            <w:proofErr w:type="spellEnd"/>
+            <w:r>
+              <w:rPr>
+                <w:rFonts w:ascii="Calibri" w:eastAsia="Times New Roman" w:hAnsi="Calibri" w:cs="Calibri"/>
+                <w:color w:val="000000"/>
+                <w:lang w:eastAsia="es-ES"/>
+              </w:rPr>
+              <w:t>calorías</w:t>
+            </w:r>
           </w:p>
         </w:tc>
       </w:tr>
@@ -2503,7 +2452,6 @@
                 <w:lang w:eastAsia="es-ES"/>
               </w:rPr>
             </w:pPr>
-            <w:proofErr w:type="spellStart"/>
             <w:r>
               <w:rPr>
                 <w:rFonts w:ascii="Calibri" w:eastAsia="Times New Roman" w:hAnsi="Calibri" w:cs="Calibri"/>
@@ -2512,7 +2460,6 @@
               </w:rPr>
               <w:t>proteinas_porc</w:t>
             </w:r>
-            <w:proofErr w:type="spellEnd"/>
           </w:p>
         </w:tc>
         <w:tc>
@@ -2546,16 +2493,14 @@
               </w:rPr>
               <w:t xml:space="preserve">% del peso que necesita en </w:t>
             </w:r>
-            <w:proofErr w:type="spellStart"/>
-            <w:r>
-              <w:rPr>
-                <w:rFonts w:ascii="Calibri" w:eastAsia="Times New Roman" w:hAnsi="Calibri" w:cs="Calibri"/>
-                <w:color w:val="000000"/>
-                <w:lang w:eastAsia="es-ES"/>
-              </w:rPr>
-              <w:t>proteinas</w:t>
-            </w:r>
-            <w:proofErr w:type="spellEnd"/>
+            <w:r>
+              <w:rPr>
+                <w:rFonts w:ascii="Calibri" w:eastAsia="Times New Roman" w:hAnsi="Calibri" w:cs="Calibri"/>
+                <w:color w:val="000000"/>
+                <w:lang w:eastAsia="es-ES"/>
+              </w:rPr>
+              <w:t>proteínas</w:t>
+            </w:r>
           </w:p>
         </w:tc>
       </w:tr>
@@ -2670,7 +2615,6 @@
                 <w:lang w:eastAsia="es-ES"/>
               </w:rPr>
             </w:pPr>
-            <w:proofErr w:type="spellStart"/>
             <w:r>
               <w:rPr>
                 <w:rFonts w:ascii="Calibri" w:eastAsia="Times New Roman" w:hAnsi="Calibri" w:cs="Calibri"/>
@@ -2679,7 +2623,6 @@
               </w:rPr>
               <w:t>grasas_porc</w:t>
             </w:r>
-            <w:proofErr w:type="spellEnd"/>
           </w:p>
         </w:tc>
         <w:tc>
@@ -2827,7 +2770,6 @@
                 <w:lang w:eastAsia="es-ES"/>
               </w:rPr>
             </w:pPr>
-            <w:proofErr w:type="spellStart"/>
             <w:r>
               <w:rPr>
                 <w:rFonts w:ascii="Calibri" w:eastAsia="Times New Roman" w:hAnsi="Calibri" w:cs="Calibri"/>
@@ -2836,7 +2778,6 @@
               </w:rPr>
               <w:t>carbohidratos_porc</w:t>
             </w:r>
-            <w:proofErr w:type="spellEnd"/>
           </w:p>
         </w:tc>
         <w:tc>
@@ -3326,16 +3267,14 @@
                 <w:lang w:eastAsia="es-ES"/>
               </w:rPr>
             </w:pPr>
-            <w:proofErr w:type="spellStart"/>
-            <w:r>
-              <w:rPr>
-                <w:rFonts w:ascii="Calibri" w:eastAsia="Times New Roman" w:hAnsi="Calibri" w:cs="Calibri"/>
-                <w:color w:val="000000"/>
-                <w:lang w:eastAsia="es-ES"/>
-              </w:rPr>
-              <w:t>colunm</w:t>
-            </w:r>
-            <w:proofErr w:type="spellEnd"/>
+            <w:r>
+              <w:rPr>
+                <w:rFonts w:ascii="Calibri" w:eastAsia="Times New Roman" w:hAnsi="Calibri" w:cs="Calibri"/>
+                <w:color w:val="000000"/>
+                <w:lang w:eastAsia="es-ES"/>
+              </w:rPr>
+              <w:t>columna</w:t>
+            </w:r>
             <w:r>
               <w:rPr>
                 <w:rFonts w:ascii="Calibri" w:eastAsia="Times New Roman" w:hAnsi="Calibri" w:cs="Calibri"/>
@@ -3369,7 +3308,6 @@
                 <w:lang w:eastAsia="es-ES"/>
               </w:rPr>
             </w:pPr>
-            <w:proofErr w:type="spellStart"/>
             <w:r>
               <w:rPr>
                 <w:rFonts w:ascii="Calibri" w:eastAsia="Times New Roman" w:hAnsi="Calibri" w:cs="Calibri"/>
@@ -3378,7 +3316,6 @@
               </w:rPr>
               <w:t>id_alimento</w:t>
             </w:r>
-            <w:proofErr w:type="spellEnd"/>
           </w:p>
         </w:tc>
         <w:tc>
@@ -3493,16 +3430,14 @@
                 <w:lang w:eastAsia="es-ES"/>
               </w:rPr>
             </w:pPr>
-            <w:proofErr w:type="spellStart"/>
-            <w:r>
-              <w:rPr>
-                <w:rFonts w:ascii="Calibri" w:eastAsia="Times New Roman" w:hAnsi="Calibri" w:cs="Calibri"/>
-                <w:color w:val="000000"/>
-                <w:lang w:eastAsia="es-ES"/>
-              </w:rPr>
-              <w:t>colunm</w:t>
-            </w:r>
-            <w:proofErr w:type="spellEnd"/>
+            <w:r>
+              <w:rPr>
+                <w:rFonts w:ascii="Calibri" w:eastAsia="Times New Roman" w:hAnsi="Calibri" w:cs="Calibri"/>
+                <w:color w:val="000000"/>
+                <w:lang w:eastAsia="es-ES"/>
+              </w:rPr>
+              <w:t>columna</w:t>
+            </w:r>
             <w:r>
               <w:rPr>
                 <w:rFonts w:ascii="Calibri" w:eastAsia="Times New Roman" w:hAnsi="Calibri" w:cs="Calibri"/>
@@ -3537,7 +3472,6 @@
                 <w:lang w:eastAsia="es-ES"/>
               </w:rPr>
             </w:pPr>
-            <w:proofErr w:type="spellStart"/>
             <w:r>
               <w:rPr>
                 <w:rFonts w:ascii="Calibri" w:eastAsia="Times New Roman" w:hAnsi="Calibri" w:cs="Calibri"/>
@@ -3546,7 +3480,6 @@
               </w:rPr>
               <w:t>denominacion_alimento</w:t>
             </w:r>
-            <w:proofErr w:type="spellEnd"/>
           </w:p>
         </w:tc>
       </w:tr>
@@ -3628,16 +3561,14 @@
                 <w:lang w:eastAsia="es-ES"/>
               </w:rPr>
             </w:pPr>
-            <w:proofErr w:type="spellStart"/>
-            <w:r>
-              <w:rPr>
-                <w:rFonts w:ascii="Calibri" w:eastAsia="Times New Roman" w:hAnsi="Calibri" w:cs="Calibri"/>
-                <w:color w:val="000000"/>
-                <w:lang w:eastAsia="es-ES"/>
-              </w:rPr>
-              <w:t>colunm</w:t>
-            </w:r>
-            <w:proofErr w:type="spellEnd"/>
+            <w:r>
+              <w:rPr>
+                <w:rFonts w:ascii="Calibri" w:eastAsia="Times New Roman" w:hAnsi="Calibri" w:cs="Calibri"/>
+                <w:color w:val="000000"/>
+                <w:lang w:eastAsia="es-ES"/>
+              </w:rPr>
+              <w:t>columna</w:t>
+            </w:r>
             <w:r>
               <w:rPr>
                 <w:rFonts w:ascii="Calibri" w:eastAsia="Times New Roman" w:hAnsi="Calibri" w:cs="Calibri"/>
@@ -3786,23 +3717,13 @@
                 <w:lang w:eastAsia="es-ES"/>
               </w:rPr>
             </w:pPr>
-            <w:proofErr w:type="spellStart"/>
-            <w:r>
-              <w:rPr>
-                <w:rFonts w:ascii="Calibri" w:eastAsia="Times New Roman" w:hAnsi="Calibri" w:cs="Calibri"/>
-                <w:color w:val="000000"/>
-                <w:lang w:eastAsia="es-ES"/>
-              </w:rPr>
-              <w:t>colunm</w:t>
-            </w:r>
-            <w:proofErr w:type="spellEnd"/>
-            <w:r>
-              <w:rPr>
-                <w:rFonts w:ascii="Calibri" w:eastAsia="Times New Roman" w:hAnsi="Calibri" w:cs="Calibri"/>
-                <w:color w:val="000000"/>
-                <w:lang w:eastAsia="es-ES"/>
-              </w:rPr>
-              <w:t xml:space="preserve"> D</w:t>
+            <w:r>
+              <w:rPr>
+                <w:rFonts w:ascii="Calibri" w:eastAsia="Times New Roman" w:hAnsi="Calibri" w:cs="Calibri"/>
+                <w:color w:val="000000"/>
+                <w:lang w:eastAsia="es-ES"/>
+              </w:rPr>
+              <w:t>colunm D</w:t>
             </w:r>
           </w:p>
         </w:tc>
@@ -3829,7 +3750,6 @@
                 <w:lang w:eastAsia="es-ES"/>
               </w:rPr>
             </w:pPr>
-            <w:proofErr w:type="spellStart"/>
             <w:r>
               <w:rPr>
                 <w:rFonts w:ascii="Calibri" w:eastAsia="Times New Roman" w:hAnsi="Calibri" w:cs="Calibri"/>
@@ -3838,7 +3758,6 @@
               </w:rPr>
               <w:t>porciento_calorias</w:t>
             </w:r>
-            <w:proofErr w:type="spellEnd"/>
           </w:p>
         </w:tc>
         <w:tc>
@@ -3872,16 +3791,14 @@
               </w:rPr>
               <w:t xml:space="preserve">% de </w:t>
             </w:r>
-            <w:proofErr w:type="spellStart"/>
-            <w:r>
-              <w:rPr>
-                <w:rFonts w:ascii="Calibri" w:eastAsia="Times New Roman" w:hAnsi="Calibri" w:cs="Calibri"/>
-                <w:color w:val="000000"/>
-                <w:lang w:eastAsia="es-ES"/>
-              </w:rPr>
-              <w:t>calorias</w:t>
-            </w:r>
-            <w:proofErr w:type="spellEnd"/>
+            <w:r>
+              <w:rPr>
+                <w:rFonts w:ascii="Calibri" w:eastAsia="Times New Roman" w:hAnsi="Calibri" w:cs="Calibri"/>
+                <w:color w:val="000000"/>
+                <w:lang w:eastAsia="es-ES"/>
+              </w:rPr>
+              <w:t>calorías</w:t>
+            </w:r>
             <w:r>
               <w:rPr>
                 <w:rFonts w:ascii="Calibri" w:eastAsia="Times New Roman" w:hAnsi="Calibri" w:cs="Calibri"/>
@@ -3971,16 +3888,14 @@
                 <w:lang w:eastAsia="es-ES"/>
               </w:rPr>
             </w:pPr>
-            <w:proofErr w:type="spellStart"/>
-            <w:r>
-              <w:rPr>
-                <w:rFonts w:ascii="Calibri" w:eastAsia="Times New Roman" w:hAnsi="Calibri" w:cs="Calibri"/>
-                <w:color w:val="000000"/>
-                <w:lang w:eastAsia="es-ES"/>
-              </w:rPr>
-              <w:t>colunm</w:t>
-            </w:r>
-            <w:proofErr w:type="spellEnd"/>
+            <w:r>
+              <w:rPr>
+                <w:rFonts w:ascii="Calibri" w:eastAsia="Times New Roman" w:hAnsi="Calibri" w:cs="Calibri"/>
+                <w:color w:val="000000"/>
+                <w:lang w:eastAsia="es-ES"/>
+              </w:rPr>
+              <w:t>columna</w:t>
+            </w:r>
             <w:r>
               <w:rPr>
                 <w:rFonts w:ascii="Calibri" w:eastAsia="Times New Roman" w:hAnsi="Calibri" w:cs="Calibri"/>
@@ -4014,7 +3929,6 @@
                 <w:lang w:eastAsia="es-ES"/>
               </w:rPr>
             </w:pPr>
-            <w:proofErr w:type="spellStart"/>
             <w:r>
               <w:rPr>
                 <w:rFonts w:ascii="Calibri" w:eastAsia="Times New Roman" w:hAnsi="Calibri" w:cs="Calibri"/>
@@ -4023,7 +3937,6 @@
               </w:rPr>
               <w:t>porciento_proteinas</w:t>
             </w:r>
-            <w:proofErr w:type="spellEnd"/>
           </w:p>
         </w:tc>
         <w:tc>
@@ -4057,16 +3970,14 @@
               </w:rPr>
               <w:t xml:space="preserve">% de </w:t>
             </w:r>
-            <w:proofErr w:type="spellStart"/>
-            <w:r>
-              <w:rPr>
-                <w:rFonts w:ascii="Calibri" w:eastAsia="Times New Roman" w:hAnsi="Calibri" w:cs="Calibri"/>
-                <w:color w:val="000000"/>
-                <w:lang w:eastAsia="es-ES"/>
-              </w:rPr>
-              <w:t>proteinas</w:t>
-            </w:r>
-            <w:proofErr w:type="spellEnd"/>
+            <w:r>
+              <w:rPr>
+                <w:rFonts w:ascii="Calibri" w:eastAsia="Times New Roman" w:hAnsi="Calibri" w:cs="Calibri"/>
+                <w:color w:val="000000"/>
+                <w:lang w:eastAsia="es-ES"/>
+              </w:rPr>
+              <w:t>proteínas</w:t>
+            </w:r>
             <w:r>
               <w:rPr>
                 <w:rFonts w:ascii="Calibri" w:eastAsia="Times New Roman" w:hAnsi="Calibri" w:cs="Calibri"/>
@@ -4156,16 +4067,14 @@
                 <w:lang w:eastAsia="es-ES"/>
               </w:rPr>
             </w:pPr>
-            <w:proofErr w:type="spellStart"/>
-            <w:r>
-              <w:rPr>
-                <w:rFonts w:ascii="Calibri" w:eastAsia="Times New Roman" w:hAnsi="Calibri" w:cs="Calibri"/>
-                <w:color w:val="000000"/>
-                <w:lang w:eastAsia="es-ES"/>
-              </w:rPr>
-              <w:t>colunm</w:t>
-            </w:r>
-            <w:proofErr w:type="spellEnd"/>
+            <w:r>
+              <w:rPr>
+                <w:rFonts w:ascii="Calibri" w:eastAsia="Times New Roman" w:hAnsi="Calibri" w:cs="Calibri"/>
+                <w:color w:val="000000"/>
+                <w:lang w:eastAsia="es-ES"/>
+              </w:rPr>
+              <w:t>columna</w:t>
+            </w:r>
             <w:r>
               <w:rPr>
                 <w:rFonts w:ascii="Calibri" w:eastAsia="Times New Roman" w:hAnsi="Calibri" w:cs="Calibri"/>
@@ -4199,7 +4108,6 @@
                 <w:lang w:eastAsia="es-ES"/>
               </w:rPr>
             </w:pPr>
-            <w:proofErr w:type="spellStart"/>
             <w:r>
               <w:rPr>
                 <w:rFonts w:ascii="Calibri" w:eastAsia="Times New Roman" w:hAnsi="Calibri" w:cs="Calibri"/>
@@ -4208,7 +4116,6 @@
               </w:rPr>
               <w:t>porciento_grasa</w:t>
             </w:r>
-            <w:proofErr w:type="spellEnd"/>
           </w:p>
         </w:tc>
         <w:tc>
@@ -4323,16 +4230,14 @@
                 <w:lang w:eastAsia="es-ES"/>
               </w:rPr>
             </w:pPr>
-            <w:proofErr w:type="spellStart"/>
-            <w:r>
-              <w:rPr>
-                <w:rFonts w:ascii="Calibri" w:eastAsia="Times New Roman" w:hAnsi="Calibri" w:cs="Calibri"/>
-                <w:color w:val="000000"/>
-                <w:lang w:eastAsia="es-ES"/>
-              </w:rPr>
-              <w:t>colunm</w:t>
-            </w:r>
-            <w:proofErr w:type="spellEnd"/>
+            <w:r>
+              <w:rPr>
+                <w:rFonts w:ascii="Calibri" w:eastAsia="Times New Roman" w:hAnsi="Calibri" w:cs="Calibri"/>
+                <w:color w:val="000000"/>
+                <w:lang w:eastAsia="es-ES"/>
+              </w:rPr>
+              <w:t>columna</w:t>
+            </w:r>
             <w:r>
               <w:rPr>
                 <w:rFonts w:ascii="Calibri" w:eastAsia="Times New Roman" w:hAnsi="Calibri" w:cs="Calibri"/>
@@ -4366,7 +4271,6 @@
                 <w:lang w:eastAsia="es-ES"/>
               </w:rPr>
             </w:pPr>
-            <w:proofErr w:type="spellStart"/>
             <w:r>
               <w:rPr>
                 <w:rFonts w:ascii="Calibri" w:eastAsia="Times New Roman" w:hAnsi="Calibri" w:cs="Calibri"/>
@@ -4375,7 +4279,6 @@
               </w:rPr>
               <w:t>porciento_carbohidratos</w:t>
             </w:r>
-            <w:proofErr w:type="spellEnd"/>
           </w:p>
         </w:tc>
         <w:tc>
@@ -4912,16 +4815,14 @@
               </w:rPr>
               <w:t xml:space="preserve">tabla de los </w:t>
             </w:r>
-            <w:proofErr w:type="spellStart"/>
-            <w:r>
-              <w:rPr>
-                <w:rFonts w:ascii="Calibri" w:eastAsia="Times New Roman" w:hAnsi="Calibri" w:cs="Calibri"/>
-                <w:color w:val="000000"/>
-                <w:lang w:eastAsia="es-ES"/>
-              </w:rPr>
-              <w:t>menus</w:t>
-            </w:r>
-            <w:proofErr w:type="spellEnd"/>
+            <w:r>
+              <w:rPr>
+                <w:rFonts w:ascii="Calibri" w:eastAsia="Times New Roman" w:hAnsi="Calibri" w:cs="Calibri"/>
+                <w:color w:val="000000"/>
+                <w:lang w:eastAsia="es-ES"/>
+              </w:rPr>
+              <w:t>menús</w:t>
+            </w:r>
             <w:r>
               <w:rPr>
                 <w:rFonts w:ascii="Calibri" w:eastAsia="Times New Roman" w:hAnsi="Calibri" w:cs="Calibri"/>
@@ -5044,7 +4945,6 @@
                 <w:lang w:eastAsia="es-ES"/>
               </w:rPr>
             </w:pPr>
-            <w:proofErr w:type="spellStart"/>
             <w:r>
               <w:rPr>
                 <w:rFonts w:ascii="Calibri" w:eastAsia="Times New Roman" w:hAnsi="Calibri" w:cs="Calibri"/>
@@ -5053,7 +4953,6 @@
               </w:rPr>
               <w:t>id_rer</w:t>
             </w:r>
-            <w:proofErr w:type="spellEnd"/>
           </w:p>
         </w:tc>
         <w:tc>
@@ -5356,7 +5255,6 @@
                 <w:lang w:eastAsia="es-ES"/>
               </w:rPr>
             </w:pPr>
-            <w:proofErr w:type="spellStart"/>
             <w:r>
               <w:rPr>
                 <w:rFonts w:ascii="Calibri" w:eastAsia="Times New Roman" w:hAnsi="Calibri" w:cs="Calibri"/>
@@ -5365,7 +5263,6 @@
               </w:rPr>
               <w:t>peso_animal</w:t>
             </w:r>
-            <w:proofErr w:type="spellEnd"/>
           </w:p>
         </w:tc>
         <w:tc>
@@ -5546,16 +5443,14 @@
                 <w:lang w:eastAsia="es-ES"/>
               </w:rPr>
             </w:pPr>
-            <w:proofErr w:type="spellStart"/>
-            <w:r>
-              <w:rPr>
-                <w:rFonts w:ascii="Calibri" w:eastAsia="Times New Roman" w:hAnsi="Calibri" w:cs="Calibri"/>
-                <w:color w:val="000000"/>
-                <w:lang w:eastAsia="es-ES"/>
-              </w:rPr>
-              <w:t>calorias</w:t>
-            </w:r>
-            <w:proofErr w:type="spellEnd"/>
+            <w:r>
+              <w:rPr>
+                <w:rFonts w:ascii="Calibri" w:eastAsia="Times New Roman" w:hAnsi="Calibri" w:cs="Calibri"/>
+                <w:color w:val="000000"/>
+                <w:lang w:eastAsia="es-ES"/>
+              </w:rPr>
+              <w:t>calorías</w:t>
+            </w:r>
             <w:r>
               <w:rPr>
                 <w:rFonts w:ascii="Calibri" w:eastAsia="Times New Roman" w:hAnsi="Calibri" w:cs="Calibri"/>
@@ -5678,7 +5573,6 @@
                 <w:lang w:eastAsia="es-ES"/>
               </w:rPr>
             </w:pPr>
-            <w:proofErr w:type="spellStart"/>
             <w:r>
               <w:rPr>
                 <w:rFonts w:ascii="Calibri" w:eastAsia="Times New Roman" w:hAnsi="Calibri" w:cs="Calibri"/>
@@ -5687,7 +5581,6 @@
               </w:rPr>
               <w:t>num_menu</w:t>
             </w:r>
-            <w:proofErr w:type="spellEnd"/>
           </w:p>
         </w:tc>
         <w:tc>
@@ -5721,16 +5614,14 @@
               </w:rPr>
               <w:t xml:space="preserve">clave del </w:t>
             </w:r>
-            <w:proofErr w:type="spellStart"/>
-            <w:r>
-              <w:rPr>
-                <w:rFonts w:ascii="Calibri" w:eastAsia="Times New Roman" w:hAnsi="Calibri" w:cs="Calibri"/>
-                <w:color w:val="000000"/>
-                <w:lang w:eastAsia="es-ES"/>
-              </w:rPr>
-              <w:t>menu</w:t>
-            </w:r>
-            <w:proofErr w:type="spellEnd"/>
+            <w:r>
+              <w:rPr>
+                <w:rFonts w:ascii="Calibri" w:eastAsia="Times New Roman" w:hAnsi="Calibri" w:cs="Calibri"/>
+                <w:color w:val="000000"/>
+                <w:lang w:eastAsia="es-ES"/>
+              </w:rPr>
+              <w:t>menú</w:t>
+            </w:r>
             <w:r>
               <w:rPr>
                 <w:rFonts w:ascii="Calibri" w:eastAsia="Times New Roman" w:hAnsi="Calibri" w:cs="Calibri"/>
@@ -5894,16 +5785,14 @@
               </w:rPr>
               <w:t xml:space="preserve">alimento que junto a otros compone el </w:t>
             </w:r>
-            <w:proofErr w:type="spellStart"/>
-            <w:r>
-              <w:rPr>
-                <w:rFonts w:ascii="Calibri" w:eastAsia="Times New Roman" w:hAnsi="Calibri" w:cs="Calibri"/>
-                <w:color w:val="000000"/>
-                <w:lang w:eastAsia="es-ES"/>
-              </w:rPr>
-              <w:t>menu</w:t>
-            </w:r>
-            <w:proofErr w:type="spellEnd"/>
+            <w:r>
+              <w:rPr>
+                <w:rFonts w:ascii="Calibri" w:eastAsia="Times New Roman" w:hAnsi="Calibri" w:cs="Calibri"/>
+                <w:color w:val="000000"/>
+                <w:lang w:eastAsia="es-ES"/>
+              </w:rPr>
+              <w:t>menú</w:t>
+            </w:r>
           </w:p>
         </w:tc>
       </w:tr>
@@ -6018,7 +5907,6 @@
                 <w:lang w:eastAsia="es-ES"/>
               </w:rPr>
             </w:pPr>
-            <w:proofErr w:type="spellStart"/>
             <w:r>
               <w:rPr>
                 <w:rFonts w:ascii="Calibri" w:eastAsia="Times New Roman" w:hAnsi="Calibri" w:cs="Calibri"/>
@@ -6027,7 +5915,6 @@
               </w:rPr>
               <w:t>cantidad_alimento</w:t>
             </w:r>
-            <w:proofErr w:type="spellEnd"/>
           </w:p>
         </w:tc>
         <w:tc>
@@ -6175,7 +6062,6 @@
                 <w:lang w:eastAsia="es-ES"/>
               </w:rPr>
             </w:pPr>
-            <w:proofErr w:type="spellStart"/>
             <w:r>
               <w:rPr>
                 <w:rFonts w:ascii="Calibri" w:eastAsia="Times New Roman" w:hAnsi="Calibri" w:cs="Calibri"/>
@@ -6184,7 +6070,6 @@
               </w:rPr>
               <w:t>porcentaje_calorias</w:t>
             </w:r>
-            <w:proofErr w:type="spellEnd"/>
           </w:p>
         </w:tc>
         <w:tc>
@@ -6218,16 +6103,14 @@
               </w:rPr>
               <w:t xml:space="preserve">% de </w:t>
             </w:r>
-            <w:proofErr w:type="spellStart"/>
-            <w:r>
-              <w:rPr>
-                <w:rFonts w:ascii="Calibri" w:eastAsia="Times New Roman" w:hAnsi="Calibri" w:cs="Calibri"/>
-                <w:color w:val="000000"/>
-                <w:lang w:eastAsia="es-ES"/>
-              </w:rPr>
-              <w:t>calorias</w:t>
-            </w:r>
-            <w:proofErr w:type="spellEnd"/>
+            <w:r>
+              <w:rPr>
+                <w:rFonts w:ascii="Calibri" w:eastAsia="Times New Roman" w:hAnsi="Calibri" w:cs="Calibri"/>
+                <w:color w:val="000000"/>
+                <w:lang w:eastAsia="es-ES"/>
+              </w:rPr>
+              <w:t>calorías</w:t>
+            </w:r>
             <w:r>
               <w:rPr>
                 <w:rFonts w:ascii="Calibri" w:eastAsia="Times New Roman" w:hAnsi="Calibri" w:cs="Calibri"/>
@@ -6350,7 +6233,6 @@
                 <w:lang w:eastAsia="es-ES"/>
               </w:rPr>
             </w:pPr>
-            <w:proofErr w:type="spellStart"/>
             <w:r>
               <w:rPr>
                 <w:rFonts w:ascii="Calibri" w:eastAsia="Times New Roman" w:hAnsi="Calibri" w:cs="Calibri"/>
@@ -6359,7 +6241,6 @@
               </w:rPr>
               <w:t>calo_total</w:t>
             </w:r>
-            <w:proofErr w:type="spellEnd"/>
           </w:p>
         </w:tc>
         <w:tc>
@@ -6393,16 +6274,14 @@
               </w:rPr>
               <w:t xml:space="preserve">total de </w:t>
             </w:r>
-            <w:proofErr w:type="spellStart"/>
-            <w:r>
-              <w:rPr>
-                <w:rFonts w:ascii="Calibri" w:eastAsia="Times New Roman" w:hAnsi="Calibri" w:cs="Calibri"/>
-                <w:color w:val="000000"/>
-                <w:lang w:eastAsia="es-ES"/>
-              </w:rPr>
-              <w:t>calorias</w:t>
-            </w:r>
-            <w:proofErr w:type="spellEnd"/>
+            <w:r>
+              <w:rPr>
+                <w:rFonts w:ascii="Calibri" w:eastAsia="Times New Roman" w:hAnsi="Calibri" w:cs="Calibri"/>
+                <w:color w:val="000000"/>
+                <w:lang w:eastAsia="es-ES"/>
+              </w:rPr>
+              <w:t>calorías</w:t>
+            </w:r>
             <w:r>
               <w:rPr>
                 <w:rFonts w:ascii="Calibri" w:eastAsia="Times New Roman" w:hAnsi="Calibri" w:cs="Calibri"/>
@@ -6890,18 +6769,8 @@
                 <w:color w:val="000000"/>
                 <w:lang w:eastAsia="es-ES"/>
               </w:rPr>
-              <w:t>$</w:t>
-            </w:r>
-            <w:proofErr w:type="spellStart"/>
-            <w:r>
-              <w:rPr>
-                <w:rFonts w:ascii="Calibri" w:eastAsia="Times New Roman" w:hAnsi="Calibri" w:cs="Calibri"/>
-                <w:color w:val="000000"/>
-                <w:lang w:eastAsia="es-ES"/>
-              </w:rPr>
-              <w:t>comp_ingr</w:t>
-            </w:r>
-            <w:proofErr w:type="spellEnd"/>
+              <w:t>$comp_ingr</w:t>
+            </w:r>
           </w:p>
         </w:tc>
         <w:tc>
@@ -6928,23 +6797,13 @@
                 <w:lang w:eastAsia="es-ES"/>
               </w:rPr>
             </w:pPr>
-            <w:proofErr w:type="spellStart"/>
-            <w:r>
-              <w:rPr>
-                <w:rFonts w:ascii="Calibri" w:eastAsia="Times New Roman" w:hAnsi="Calibri" w:cs="Calibri"/>
-                <w:color w:val="000000"/>
-                <w:lang w:eastAsia="es-ES"/>
-              </w:rPr>
-              <w:t>array</w:t>
-            </w:r>
-            <w:proofErr w:type="spellEnd"/>
-            <w:r>
-              <w:rPr>
-                <w:rFonts w:ascii="Calibri" w:eastAsia="Times New Roman" w:hAnsi="Calibri" w:cs="Calibri"/>
-                <w:color w:val="000000"/>
-                <w:lang w:eastAsia="es-ES"/>
-              </w:rPr>
-              <w:t xml:space="preserve"> que refleja el contenido de la tabla COMPOSICION_INGREDIENTES.csv</w:t>
+            <w:r>
+              <w:rPr>
+                <w:rFonts w:ascii="Calibri" w:eastAsia="Times New Roman" w:hAnsi="Calibri" w:cs="Calibri"/>
+                <w:color w:val="000000"/>
+                <w:lang w:eastAsia="es-ES"/>
+              </w:rPr>
+              <w:t>array que refleja el contenido de la tabla COMPOSICION_INGREDIENTES.csv</w:t>
             </w:r>
           </w:p>
         </w:tc>
@@ -7309,18 +7168,8 @@
                 <w:color w:val="000000"/>
                 <w:lang w:eastAsia="es-ES"/>
               </w:rPr>
-              <w:t>$</w:t>
-            </w:r>
-            <w:proofErr w:type="spellStart"/>
-            <w:r>
-              <w:rPr>
-                <w:rFonts w:ascii="Calibri" w:eastAsia="Times New Roman" w:hAnsi="Calibri" w:cs="Calibri"/>
-                <w:color w:val="000000"/>
-                <w:lang w:eastAsia="es-ES"/>
-              </w:rPr>
-              <w:t>mascotas_carateristicas</w:t>
-            </w:r>
-            <w:proofErr w:type="spellEnd"/>
+              <w:t>$mascotas_carateristicas</w:t>
+            </w:r>
           </w:p>
         </w:tc>
         <w:tc>
@@ -7347,23 +7196,13 @@
                 <w:lang w:eastAsia="es-ES"/>
               </w:rPr>
             </w:pPr>
-            <w:proofErr w:type="spellStart"/>
-            <w:r>
-              <w:rPr>
-                <w:rFonts w:ascii="Calibri" w:eastAsia="Times New Roman" w:hAnsi="Calibri" w:cs="Calibri"/>
-                <w:color w:val="000000"/>
-                <w:lang w:eastAsia="es-ES"/>
-              </w:rPr>
-              <w:t>array</w:t>
-            </w:r>
-            <w:proofErr w:type="spellEnd"/>
-            <w:r>
-              <w:rPr>
-                <w:rFonts w:ascii="Calibri" w:eastAsia="Times New Roman" w:hAnsi="Calibri" w:cs="Calibri"/>
-                <w:color w:val="000000"/>
-                <w:lang w:eastAsia="es-ES"/>
-              </w:rPr>
-              <w:t xml:space="preserve"> que refleja el contenido de la tabla RER.csv</w:t>
+            <w:r>
+              <w:rPr>
+                <w:rFonts w:ascii="Calibri" w:eastAsia="Times New Roman" w:hAnsi="Calibri" w:cs="Calibri"/>
+                <w:color w:val="000000"/>
+                <w:lang w:eastAsia="es-ES"/>
+              </w:rPr>
+              <w:t>array que refleja el contenido de la tabla RER.csv</w:t>
             </w:r>
           </w:p>
         </w:tc>
@@ -7691,7 +7530,6 @@
                 <w:lang w:eastAsia="es-ES"/>
               </w:rPr>
             </w:pPr>
-            <w:proofErr w:type="spellStart"/>
             <w:r>
               <w:rPr>
                 <w:rFonts w:ascii="Calibri" w:eastAsia="Times New Roman" w:hAnsi="Calibri" w:cs="Calibri"/>
@@ -7700,7 +7538,6 @@
               </w:rPr>
               <w:t>rellenar_Calorias_menu</w:t>
             </w:r>
-            <w:proofErr w:type="spellEnd"/>
           </w:p>
         </w:tc>
         <w:tc>
@@ -7840,18 +7677,8 @@
                 <w:color w:val="000000"/>
                 <w:lang w:eastAsia="es-ES"/>
               </w:rPr>
-              <w:t>$</w:t>
-            </w:r>
-            <w:proofErr w:type="spellStart"/>
-            <w:r>
-              <w:rPr>
-                <w:rFonts w:ascii="Calibri" w:eastAsia="Times New Roman" w:hAnsi="Calibri" w:cs="Calibri"/>
-                <w:color w:val="000000"/>
-                <w:lang w:eastAsia="es-ES"/>
-              </w:rPr>
-              <w:t>cal_menu</w:t>
-            </w:r>
-            <w:proofErr w:type="spellEnd"/>
+              <w:t>$cal_menu</w:t>
+            </w:r>
           </w:p>
         </w:tc>
         <w:tc>
@@ -7973,18 +7800,8 @@
                 <w:color w:val="000000"/>
                 <w:lang w:eastAsia="es-ES"/>
               </w:rPr>
-              <w:t>$</w:t>
-            </w:r>
-            <w:proofErr w:type="spellStart"/>
-            <w:r>
-              <w:rPr>
-                <w:rFonts w:ascii="Calibri" w:eastAsia="Times New Roman" w:hAnsi="Calibri" w:cs="Calibri"/>
-                <w:color w:val="000000"/>
-                <w:lang w:eastAsia="es-ES"/>
-              </w:rPr>
-              <w:t>row</w:t>
-            </w:r>
-            <w:proofErr w:type="spellEnd"/>
+              <w:t>$row</w:t>
+            </w:r>
           </w:p>
         </w:tc>
         <w:tc>
@@ -8017,18 +7834,8 @@
                 <w:color w:val="000000"/>
                 <w:lang w:eastAsia="es-ES"/>
               </w:rPr>
-              <w:t xml:space="preserve">el </w:t>
-            </w:r>
-            <w:proofErr w:type="spellStart"/>
-            <w:r>
-              <w:rPr>
-                <w:rFonts w:ascii="Calibri" w:eastAsia="Times New Roman" w:hAnsi="Calibri" w:cs="Calibri"/>
-                <w:color w:val="000000"/>
-                <w:lang w:eastAsia="es-ES"/>
-              </w:rPr>
-              <w:t>numeroo</w:t>
-            </w:r>
-            <w:proofErr w:type="spellEnd"/>
+              <w:t>el número</w:t>
+            </w:r>
             <w:r>
               <w:rPr>
                 <w:rFonts w:ascii="Calibri" w:eastAsia="Times New Roman" w:hAnsi="Calibri" w:cs="Calibri"/>
@@ -8183,18 +7990,14 @@
       </w:r>
     </w:p>
     <w:p>
-      <w:proofErr w:type="gramStart"/>
       <w:r>
         <w:lastRenderedPageBreak/>
-        <w:t>Descripción  de</w:t>
-      </w:r>
-      <w:proofErr w:type="gramEnd"/>
+        <w:t>Descripción de</w:t>
+      </w:r>
       <w:r>
         <w:t xml:space="preserve"> tablas y clases básicos.</w:t>
       </w:r>
     </w:p>
-    <w:p/>
-    <w:p/>
     <w:p>
       <w:pPr>
         <w:pStyle w:val="Heading2"/>
@@ -8204,12 +8007,30 @@
         </w:rPr>
       </w:pPr>
       <w:bookmarkStart w:id="1" w:name="BKM_4C97457B_C15C_40CD_ACFD_53D64D99C1B0"/>
-      <w:r>
+    </w:p>
+    <w:p>
+      <w:pPr>
+        <w:rPr>
+          <w:rFonts w:ascii="Times New Roman" w:eastAsia="Times New Roman" w:hAnsi="Times New Roman" w:cs="Times New Roman"/>
+          <w:sz w:val="20"/>
+          <w:szCs w:val="20"/>
+        </w:rPr>
+      </w:pPr>
+    </w:p>
+    <w:p>
+      <w:pPr>
+        <w:pStyle w:val="Heading2"/>
         <w:rPr>
           <w:rFonts w:eastAsia="Times New Roman"/>
           <w:lang w:val="es-ES"/>
         </w:rPr>
-        <w:t>Calorias_Menu.csv</w:t>
+      </w:pPr>
+      <w:r>
+        <w:rPr>
+          <w:rFonts w:eastAsia="Times New Roman"/>
+          <w:lang w:val="es-ES"/>
+        </w:rPr>
+        <w:t>RER.csv</w:t>
       </w:r>
     </w:p>
     <w:p>
@@ -8217,7 +8038,7 @@
         <w:pStyle w:val="Notes"/>
         <w:rPr>
           <w:rFonts w:eastAsia="Times New Roman"/>
-          <w:color w:val="000000"/>
+          <w:lang w:val="es-ES"/>
         </w:rPr>
       </w:pPr>
       <w:r>
@@ -8225,7 +8046,7 @@
           <w:rFonts w:eastAsia="Times New Roman"/>
           <w:color w:val="000000"/>
         </w:rPr>
-        <w:t>Es la tabla que aporta la relación entre un id-</w:t>
+        <w:t xml:space="preserve">Tabla en </w:t>
       </w:r>
       <w:proofErr w:type="spellStart"/>
       <w:r>
@@ -8233,7 +8054,7 @@
           <w:rFonts w:eastAsia="Times New Roman"/>
           <w:color w:val="000000"/>
         </w:rPr>
-        <w:t>rer</w:t>
+        <w:t>csv</w:t>
       </w:r>
       <w:proofErr w:type="spellEnd"/>
       <w:r>
@@ -8241,119 +8062,57 @@
           <w:rFonts w:eastAsia="Times New Roman"/>
           <w:color w:val="000000"/>
         </w:rPr>
-        <w:t xml:space="preserve"> o </w:t>
-      </w:r>
-      <w:proofErr w:type="spellStart"/>
+        <w:t>, que recoge un id, el status del animal, el coeficiente de corrección de la ración básica -RER</w:t>
+      </w:r>
+      <w:proofErr w:type="gramStart"/>
       <w:r>
         <w:rPr>
           <w:rFonts w:eastAsia="Times New Roman"/>
           <w:color w:val="000000"/>
         </w:rPr>
-        <w:t>numero</w:t>
-      </w:r>
-      <w:proofErr w:type="spellEnd"/>
+        <w:t>- ,</w:t>
+      </w:r>
+      <w:proofErr w:type="gramEnd"/>
       <w:r>
         <w:rPr>
           <w:rFonts w:eastAsia="Times New Roman"/>
           <w:color w:val="000000"/>
         </w:rPr>
-        <w:t xml:space="preserve"> de clasificación de estado-denominación del animal, el peso de animal, las </w:t>
-      </w:r>
-      <w:proofErr w:type="spellStart"/>
-      <w:r>
+        <w:t xml:space="preserve"> el peso,  las calorías según lo anterior o MER, el porcentaje de calorías según el peso, el porcentaje de proteínas según el peso, el porcentaje de grasa según el peso, y el porcentaje de carbohidratos según el peso</w:t>
+      </w:r>
+    </w:p>
+    <w:p>
+      <w:pPr>
+        <w:rPr>
+          <w:rFonts w:ascii="Times New Roman" w:eastAsia="Times New Roman" w:hAnsi="Times New Roman" w:cs="Times New Roman"/>
+          <w:sz w:val="20"/>
+          <w:szCs w:val="20"/>
+        </w:rPr>
+      </w:pPr>
+    </w:p>
+    <w:p>
+      <w:pPr>
+        <w:pStyle w:val="Heading2"/>
         <w:rPr>
           <w:rFonts w:eastAsia="Times New Roman"/>
-          <w:color w:val="000000"/>
-        </w:rPr>
-        <w:t>calorias</w:t>
-      </w:r>
-      <w:proofErr w:type="spellEnd"/>
-      <w:r>
+          <w:lang w:val="es-ES"/>
+        </w:rPr>
+      </w:pPr>
+    </w:p>
+    <w:p>
+      <w:pPr>
+        <w:pStyle w:val="Heading2"/>
         <w:rPr>
           <w:rFonts w:eastAsia="Times New Roman"/>
-          <w:color w:val="000000"/>
-        </w:rPr>
-        <w:t xml:space="preserve"> MER que necesita el animal, el nº de </w:t>
-      </w:r>
-      <w:proofErr w:type="spellStart"/>
+          <w:lang w:val="es-ES"/>
+        </w:rPr>
+      </w:pPr>
       <w:r>
         <w:rPr>
           <w:rFonts w:eastAsia="Times New Roman"/>
-          <w:color w:val="000000"/>
-        </w:rPr>
-        <w:t>menu</w:t>
-      </w:r>
-      <w:proofErr w:type="spellEnd"/>
-      <w:r>
-        <w:rPr>
-          <w:rFonts w:eastAsia="Times New Roman"/>
-          <w:color w:val="000000"/>
-        </w:rPr>
-        <w:t xml:space="preserve"> (porque puede haber varios </w:t>
-      </w:r>
-      <w:proofErr w:type="spellStart"/>
-      <w:r>
-        <w:rPr>
-          <w:rFonts w:eastAsia="Times New Roman"/>
-          <w:color w:val="000000"/>
-        </w:rPr>
-        <w:t>menus</w:t>
-      </w:r>
-      <w:proofErr w:type="spellEnd"/>
-      <w:r>
-        <w:rPr>
-          <w:rFonts w:eastAsia="Times New Roman"/>
-          <w:color w:val="000000"/>
-        </w:rPr>
-        <w:t xml:space="preserve"> estudiados para ese animal (con diferente id-</w:t>
-      </w:r>
-      <w:proofErr w:type="spellStart"/>
-      <w:r>
-        <w:rPr>
-          <w:rFonts w:eastAsia="Times New Roman"/>
-          <w:color w:val="000000"/>
-        </w:rPr>
-        <w:t>rer</w:t>
-      </w:r>
-      <w:proofErr w:type="spellEnd"/>
-      <w:r>
-        <w:rPr>
-          <w:rFonts w:eastAsia="Times New Roman"/>
-          <w:color w:val="000000"/>
-        </w:rPr>
-        <w:t xml:space="preserve">) uno de los alimentos escogidos, los gramos del mismo, el porcentaje de </w:t>
-      </w:r>
-      <w:proofErr w:type="spellStart"/>
-      <w:r>
-        <w:rPr>
-          <w:rFonts w:eastAsia="Times New Roman"/>
-          <w:color w:val="000000"/>
-        </w:rPr>
-        <w:t>calorias</w:t>
-      </w:r>
-      <w:proofErr w:type="spellEnd"/>
-      <w:r>
-        <w:rPr>
-          <w:rFonts w:eastAsia="Times New Roman"/>
-          <w:color w:val="000000"/>
-        </w:rPr>
-        <w:t xml:space="preserve"> que aporta, y las </w:t>
-      </w:r>
-      <w:proofErr w:type="spellStart"/>
-      <w:r>
-        <w:rPr>
-          <w:rFonts w:eastAsia="Times New Roman"/>
-          <w:color w:val="000000"/>
-        </w:rPr>
-        <w:t>kilocalorias</w:t>
-      </w:r>
-      <w:proofErr w:type="spellEnd"/>
-      <w:r>
-        <w:rPr>
-          <w:rFonts w:eastAsia="Times New Roman"/>
-          <w:color w:val="000000"/>
-        </w:rPr>
-        <w:t xml:space="preserve"> totales que aporta ese alimento. </w:t>
+          <w:lang w:val="es-ES"/>
+        </w:rPr>
+        <w:t>Calorias_Menu.csv</w:t>
       </w:r>
     </w:p>
     <w:p>
@@ -8361,7 +8120,7 @@
         <w:pStyle w:val="Notes"/>
         <w:rPr>
           <w:rFonts w:eastAsia="Times New Roman"/>
-          <w:lang w:val="es-ES"/>
+          <w:color w:val="000000"/>
         </w:rPr>
       </w:pPr>
       <w:r>
@@ -8369,33 +8128,139 @@
           <w:rFonts w:eastAsia="Times New Roman"/>
           <w:color w:val="000000"/>
         </w:rPr>
-        <w:t xml:space="preserve">Puede haber varios alimentos asociados a ese </w:t>
-      </w:r>
-      <w:proofErr w:type="spellStart"/>
+        <w:t>Es la tabla que aporta la relación entre un id-rer o n</w:t>
+      </w:r>
       <w:r>
         <w:rPr>
           <w:rFonts w:eastAsia="Times New Roman"/>
           <w:color w:val="000000"/>
         </w:rPr>
-        <w:t>menu</w:t>
-      </w:r>
-      <w:proofErr w:type="spellEnd"/>
+        <w:t>ú</w:t>
+      </w:r>
       <w:r>
         <w:rPr>
           <w:rFonts w:eastAsia="Times New Roman"/>
           <w:color w:val="000000"/>
         </w:rPr>
-        <w:t xml:space="preserve"> e id-</w:t>
-      </w:r>
-      <w:proofErr w:type="spellStart"/>
+        <w:t xml:space="preserve">mero de clasificación de estado-denominación del animal, el peso de animal, las </w:t>
+      </w:r>
       <w:r>
         <w:rPr>
           <w:rFonts w:eastAsia="Times New Roman"/>
           <w:color w:val="000000"/>
         </w:rPr>
-        <w:t>rer</w:t>
-      </w:r>
-      <w:proofErr w:type="spellEnd"/>
+        <w:t>calorías</w:t>
+      </w:r>
+      <w:r>
+        <w:rPr>
+          <w:rFonts w:eastAsia="Times New Roman"/>
+          <w:color w:val="000000"/>
+        </w:rPr>
+        <w:t xml:space="preserve"> MER que necesita el animal, el nº de </w:t>
+      </w:r>
+      <w:r>
+        <w:rPr>
+          <w:rFonts w:eastAsia="Times New Roman"/>
+          <w:color w:val="000000"/>
+        </w:rPr>
+        <w:t>menú</w:t>
+      </w:r>
+      <w:r>
+        <w:rPr>
+          <w:rFonts w:eastAsia="Times New Roman"/>
+          <w:color w:val="000000"/>
+        </w:rPr>
+        <w:t xml:space="preserve"> (porque puede haber varios </w:t>
+      </w:r>
+      <w:r>
+        <w:rPr>
+          <w:rFonts w:eastAsia="Times New Roman"/>
+          <w:color w:val="000000"/>
+          <w:lang w:val="es-ES"/>
+        </w:rPr>
+        <w:t>men</w:t>
+      </w:r>
+      <w:r>
+        <w:rPr>
+          <w:rFonts w:eastAsia="Times New Roman"/>
+          <w:color w:val="000000"/>
+          <w:lang w:val="es-ES"/>
+        </w:rPr>
+        <w:t>ú</w:t>
+      </w:r>
+      <w:r>
+        <w:rPr>
+          <w:rFonts w:eastAsia="Times New Roman"/>
+          <w:color w:val="000000"/>
+          <w:lang w:val="es-ES"/>
+        </w:rPr>
+        <w:t>s</w:t>
+      </w:r>
+      <w:r>
+        <w:rPr>
+          <w:rFonts w:eastAsia="Times New Roman"/>
+          <w:color w:val="000000"/>
+        </w:rPr>
+        <w:t xml:space="preserve"> estudiados para ese animal (con diferente id-rer) uno de los alimentos escogidos, los gramos del mismo, el porcentaje de </w:t>
+      </w:r>
+      <w:r>
+        <w:rPr>
+          <w:rFonts w:eastAsia="Times New Roman"/>
+          <w:color w:val="000000"/>
+        </w:rPr>
+        <w:t>calorías</w:t>
+      </w:r>
+      <w:r>
+        <w:rPr>
+          <w:rFonts w:eastAsia="Times New Roman"/>
+          <w:color w:val="000000"/>
+        </w:rPr>
+        <w:t xml:space="preserve"> que aporta, y las kilocalor</w:t>
+      </w:r>
+      <w:r>
+        <w:rPr>
+          <w:rFonts w:eastAsia="Times New Roman"/>
+          <w:color w:val="000000"/>
+        </w:rPr>
+        <w:t>í</w:t>
+      </w:r>
+      <w:r>
+        <w:rPr>
+          <w:rFonts w:eastAsia="Times New Roman"/>
+          <w:color w:val="000000"/>
+        </w:rPr>
+        <w:t xml:space="preserve">as totales que aporta ese alimento. </w:t>
+      </w:r>
+    </w:p>
+    <w:p>
+      <w:pPr>
+        <w:pStyle w:val="Notes"/>
+        <w:rPr>
+          <w:rFonts w:eastAsia="Times New Roman"/>
+          <w:lang w:val="es-ES"/>
+        </w:rPr>
+      </w:pPr>
+      <w:r>
+        <w:rPr>
+          <w:rFonts w:eastAsia="Times New Roman"/>
+          <w:color w:val="000000"/>
+        </w:rPr>
+        <w:t xml:space="preserve">Puede haber varios alimentos asociados a ese </w:t>
+      </w:r>
+      <w:r>
+        <w:rPr>
+          <w:rFonts w:eastAsia="Times New Roman"/>
+          <w:color w:val="000000"/>
+        </w:rPr>
+        <w:t>menú</w:t>
+      </w:r>
+      <w:r>
+        <w:rPr>
+          <w:rFonts w:eastAsia="Times New Roman"/>
+          <w:color w:val="000000"/>
+        </w:rPr>
+        <w:t xml:space="preserve"> e id-rer</w:t>
+      </w:r>
     </w:p>
     <w:p>
       <w:pPr>
@@ -8456,79 +8321,55 @@
         </w:rPr>
         <w:t xml:space="preserve">Es la tabla en que se recogen la denominación del alimento (que </w:t>
       </w:r>
-      <w:proofErr w:type="spellStart"/>
       <w:r>
         <w:rPr>
           <w:rFonts w:eastAsia="Times New Roman"/>
           <w:lang w:val="es-ES"/>
         </w:rPr>
-        <w:t>servira</w:t>
-      </w:r>
-      <w:proofErr w:type="spellEnd"/>
+        <w:t>servirá</w:t>
+      </w:r>
       <w:r>
         <w:rPr>
           <w:rFonts w:eastAsia="Times New Roman"/>
           <w:lang w:val="es-ES"/>
         </w:rPr>
-        <w:t xml:space="preserve"> de </w:t>
-      </w:r>
-      <w:proofErr w:type="spellStart"/>
+        <w:t xml:space="preserve"> de key principal), el tipo de alimento, el % que aporta cada gramo en </w:t>
+      </w:r>
       <w:r>
         <w:rPr>
           <w:rFonts w:eastAsia="Times New Roman"/>
           <w:lang w:val="es-ES"/>
         </w:rPr>
-        <w:t>key</w:t>
-      </w:r>
-      <w:proofErr w:type="spellEnd"/>
+        <w:t>calorías</w:t>
+      </w:r>
       <w:r>
         <w:rPr>
           <w:rFonts w:eastAsia="Times New Roman"/>
           <w:lang w:val="es-ES"/>
         </w:rPr>
-        <w:t xml:space="preserve"> principal), el tipo de alimento, el % que aporta cada gramo en </w:t>
-      </w:r>
-      <w:proofErr w:type="spellStart"/>
+        <w:t xml:space="preserve">, el % que aporta cada gramo en </w:t>
+      </w:r>
       <w:r>
         <w:rPr>
           <w:rFonts w:eastAsia="Times New Roman"/>
           <w:lang w:val="es-ES"/>
         </w:rPr>
-        <w:t>calorias</w:t>
-      </w:r>
-      <w:proofErr w:type="spellEnd"/>
+        <w:t>proteínas</w:t>
+      </w:r>
       <w:r>
         <w:rPr>
           <w:rFonts w:eastAsia="Times New Roman"/>
           <w:lang w:val="es-ES"/>
         </w:rPr>
-        <w:t xml:space="preserve">, el % que aporta cada gramo en </w:t>
-      </w:r>
-      <w:proofErr w:type="spellStart"/>
+        <w:t xml:space="preserve">, el % que aporta cada gramo en grasa; y el % </w:t>
+      </w:r>
       <w:r>
         <w:rPr>
           <w:rFonts w:eastAsia="Times New Roman"/>
           <w:lang w:val="es-ES"/>
         </w:rPr>
-        <w:t>proteinas</w:t>
-      </w:r>
-      <w:proofErr w:type="spellEnd"/>
-      <w:r>
-        <w:rPr>
-          <w:rFonts w:eastAsia="Times New Roman"/>
-          <w:lang w:val="es-ES"/>
-        </w:rPr>
-        <w:t xml:space="preserve">, el % que aporta cada gramo en grasa; y el % </w:t>
-      </w:r>
-      <w:proofErr w:type="spellStart"/>
-      <w:r>
-        <w:rPr>
-          <w:rFonts w:eastAsia="Times New Roman"/>
-          <w:lang w:val="es-ES"/>
-        </w:rPr>
-        <w:t>porcienteo</w:t>
-      </w:r>
-      <w:proofErr w:type="spellEnd"/>
+        <w:t>por ciento</w:t>
+      </w:r>
       <w:r>
         <w:rPr>
           <w:rFonts w:eastAsia="Times New Roman"/>
@@ -8622,6 +8463,7 @@
           <w:rFonts w:eastAsia="Times New Roman"/>
           <w:lang w:val="es-ES"/>
         </w:rPr>
+        <w:lastRenderedPageBreak/>
         <w:t>mascotas</w:t>
       </w:r>
     </w:p>
@@ -8640,15 +8482,13 @@
         </w:rPr>
         <w:t xml:space="preserve">Son las funcionalidades que procesan los formularios de añadir y quitar mascotas. El programa necesita que la </w:t>
       </w:r>
-      <w:proofErr w:type="spellStart"/>
       <w:r>
         <w:rPr>
           <w:rFonts w:eastAsia="Times New Roman"/>
           <w:lang w:val="es-ES"/>
         </w:rPr>
-        <w:t>máscota</w:t>
-      </w:r>
-      <w:proofErr w:type="spellEnd"/>
+        <w:t>mascota</w:t>
+      </w:r>
       <w:r>
         <w:rPr>
           <w:rFonts w:eastAsia="Times New Roman"/>
@@ -8656,15 +8496,13 @@
         </w:rPr>
         <w:t xml:space="preserve"> este añadida para tramitar un </w:t>
       </w:r>
-      <w:proofErr w:type="spellStart"/>
       <w:r>
         <w:rPr>
           <w:rFonts w:eastAsia="Times New Roman"/>
           <w:lang w:val="es-ES"/>
         </w:rPr>
-        <w:t>menu</w:t>
-      </w:r>
-      <w:proofErr w:type="spellEnd"/>
+        <w:t>menú</w:t>
+      </w:r>
       <w:r>
         <w:rPr>
           <w:rFonts w:eastAsia="Times New Roman"/>
@@ -8701,16 +8539,13 @@
       </w:pPr>
       <w:bookmarkStart w:id="5" w:name="BKM_7AD286F9_5AA0_446A_B39F_448E6D1A7E45"/>
       <w:bookmarkEnd w:id="4"/>
-      <w:proofErr w:type="spellStart"/>
       <w:r>
         <w:rPr>
           <w:rFonts w:eastAsia="Times New Roman"/>
           <w:lang w:val="es-ES"/>
         </w:rPr>
-        <w:lastRenderedPageBreak/>
         <w:t>rellenar_Calorias_Menu</w:t>
       </w:r>
-      <w:proofErr w:type="spellEnd"/>
     </w:p>
     <w:p>
       <w:pPr>
@@ -8725,49 +8560,15 @@
           <w:rFonts w:eastAsia="Times New Roman"/>
           <w:color w:val="000000"/>
         </w:rPr>
-        <w:t xml:space="preserve">Clase que gestiona los formularios de </w:t>
-      </w:r>
-      <w:proofErr w:type="spellStart"/>
+        <w:t xml:space="preserve">Clase que gestiona los formularios de nuevo_alimento.php y Resultado.php (esta es la pantalla principal en la que asociamos la mascota con un </w:t>
+      </w:r>
       <w:r>
         <w:rPr>
           <w:rFonts w:eastAsia="Times New Roman"/>
           <w:color w:val="000000"/>
         </w:rPr>
-        <w:t>nuevo_alimento.php</w:t>
-      </w:r>
-      <w:proofErr w:type="spellEnd"/>
-      <w:r>
-        <w:rPr>
-          <w:rFonts w:eastAsia="Times New Roman"/>
-          <w:color w:val="000000"/>
-        </w:rPr>
-        <w:t xml:space="preserve"> y </w:t>
-      </w:r>
-      <w:proofErr w:type="spellStart"/>
-      <w:r>
-        <w:rPr>
-          <w:rFonts w:eastAsia="Times New Roman"/>
-          <w:color w:val="000000"/>
-        </w:rPr>
-        <w:t>Resultado.php</w:t>
-      </w:r>
-      <w:proofErr w:type="spellEnd"/>
-      <w:r>
-        <w:rPr>
-          <w:rFonts w:eastAsia="Times New Roman"/>
-          <w:color w:val="000000"/>
-        </w:rPr>
-        <w:t xml:space="preserve"> (esta es la pantalla principal en la que asociamos la mascota con un </w:t>
-      </w:r>
-      <w:proofErr w:type="spellStart"/>
-      <w:r>
-        <w:rPr>
-          <w:rFonts w:eastAsia="Times New Roman"/>
-          <w:color w:val="000000"/>
-        </w:rPr>
-        <w:t>menu</w:t>
-      </w:r>
-      <w:proofErr w:type="spellEnd"/>
+        <w:t>menú</w:t>
+      </w:r>
       <w:r>
         <w:rPr>
           <w:rFonts w:eastAsia="Times New Roman"/>
@@ -8789,23 +8590,21 @@
           <w:rFonts w:eastAsia="Times New Roman"/>
           <w:color w:val="000000"/>
         </w:rPr>
-        <w:t xml:space="preserve">OBSERVACION: dado que COMPOSICION_INGREDIENTES.csv, que son los alimentos calóricos, consta de 6500 registros, para ejemplos demostrativos he ceñido a 6 las muestras de ingredientes (esto en el fichero </w:t>
-      </w:r>
-      <w:proofErr w:type="spellStart"/>
+        <w:t>OBSERVACION: dado que COMPOSICION_INGREDIENTES.csv, que son los alimentos calóricos, consta de 6500 registros, para ejemplos demostrativos he ceñido a 6 las muestras de ingredientes (esto en el fichero Resulta</w:t>
+      </w:r>
       <w:r>
         <w:rPr>
           <w:rFonts w:eastAsia="Times New Roman"/>
           <w:color w:val="000000"/>
         </w:rPr>
-        <w:t>Resultato.php</w:t>
-      </w:r>
-      <w:proofErr w:type="spellEnd"/>
+        <w:t>d</w:t>
+      </w:r>
       <w:r>
         <w:rPr>
           <w:rFonts w:eastAsia="Times New Roman"/>
           <w:color w:val="000000"/>
         </w:rPr>
-        <w:t xml:space="preserve"> -referencia break-)</w:t>
+        <w:t>o.php -referencia break-)</w:t>
       </w:r>
     </w:p>
     <w:p>
@@ -8829,203 +8628,31 @@
     </w:p>
     <w:p>
       <w:pPr>
-        <w:pStyle w:val="Heading2"/>
-        <w:rPr>
-          <w:rFonts w:eastAsia="Times New Roman"/>
-          <w:lang w:val="es-ES"/>
+        <w:rPr>
+          <w:rFonts w:ascii="Times New Roman" w:eastAsia="Times New Roman" w:hAnsi="Times New Roman" w:cs="Times New Roman"/>
+          <w:sz w:val="20"/>
+          <w:szCs w:val="20"/>
         </w:rPr>
       </w:pPr>
-      <w:bookmarkStart w:id="6" w:name="BKM_1F73083D_B41A_40A9_A16A_E56F6ABB1D29"/>
-      <w:r>
-        <w:rPr>
-          <w:rFonts w:eastAsia="Times New Roman"/>
-          <w:lang w:val="es-ES"/>
-        </w:rPr>
-        <w:t>RER.csv</w:t>
-      </w:r>
+      <w:bookmarkStart w:id="6" w:name="BKM_3FEA58CA_3894_499E_8D8F_EBBDCD63D2E9"/>
     </w:p>
     <w:p>
       <w:pPr>
-        <w:pStyle w:val="Notes"/>
-        <w:rPr>
-          <w:rFonts w:eastAsia="Times New Roman"/>
-          <w:lang w:val="es-ES"/>
-        </w:rPr>
-      </w:pPr>
-      <w:r>
-        <w:rPr>
-          <w:rFonts w:eastAsia="Times New Roman"/>
-          <w:color w:val="000000"/>
-        </w:rPr>
-        <w:t xml:space="preserve">Tabla en </w:t>
-      </w:r>
-      <w:proofErr w:type="spellStart"/>
-      <w:r>
-        <w:rPr>
-          <w:rFonts w:eastAsia="Times New Roman"/>
-          <w:color w:val="000000"/>
-        </w:rPr>
-        <w:t>csv</w:t>
-      </w:r>
-      <w:proofErr w:type="spellEnd"/>
-      <w:r>
-        <w:rPr>
-          <w:rFonts w:eastAsia="Times New Roman"/>
-          <w:color w:val="000000"/>
-        </w:rPr>
-        <w:t xml:space="preserve">, que recoge un id, el status del animal, el coeficiente de corrección de la ración </w:t>
-      </w:r>
-      <w:proofErr w:type="spellStart"/>
-      <w:r>
-        <w:rPr>
-          <w:rFonts w:eastAsia="Times New Roman"/>
-          <w:color w:val="000000"/>
-        </w:rPr>
-        <w:t>basica</w:t>
-      </w:r>
-      <w:proofErr w:type="spellEnd"/>
-      <w:r>
-        <w:rPr>
-          <w:rFonts w:eastAsia="Times New Roman"/>
-          <w:color w:val="000000"/>
-        </w:rPr>
-        <w:t xml:space="preserve"> -RER</w:t>
-      </w:r>
-      <w:proofErr w:type="gramStart"/>
-      <w:r>
-        <w:rPr>
-          <w:rFonts w:eastAsia="Times New Roman"/>
-          <w:color w:val="000000"/>
-        </w:rPr>
-        <w:t>- ,</w:t>
-      </w:r>
-      <w:proofErr w:type="gramEnd"/>
-      <w:r>
-        <w:rPr>
-          <w:rFonts w:eastAsia="Times New Roman"/>
-          <w:color w:val="000000"/>
-        </w:rPr>
-        <w:t xml:space="preserve"> el peso,  las </w:t>
-      </w:r>
-      <w:proofErr w:type="spellStart"/>
-      <w:r>
-        <w:rPr>
-          <w:rFonts w:eastAsia="Times New Roman"/>
-          <w:color w:val="000000"/>
-        </w:rPr>
-        <w:t>calorias</w:t>
-      </w:r>
-      <w:proofErr w:type="spellEnd"/>
-      <w:r>
-        <w:rPr>
-          <w:rFonts w:eastAsia="Times New Roman"/>
-          <w:color w:val="000000"/>
-        </w:rPr>
-        <w:t xml:space="preserve"> según lo anterior o MER, el porcentaje de </w:t>
-      </w:r>
-      <w:proofErr w:type="spellStart"/>
-      <w:r>
-        <w:rPr>
-          <w:rFonts w:eastAsia="Times New Roman"/>
-          <w:color w:val="000000"/>
-        </w:rPr>
-        <w:t>calorias</w:t>
-      </w:r>
-      <w:proofErr w:type="spellEnd"/>
-      <w:r>
-        <w:rPr>
-          <w:rFonts w:eastAsia="Times New Roman"/>
-          <w:color w:val="000000"/>
-        </w:rPr>
-        <w:t xml:space="preserve"> según el peso, el </w:t>
-      </w:r>
-      <w:proofErr w:type="spellStart"/>
-      <w:r>
-        <w:rPr>
-          <w:rFonts w:eastAsia="Times New Roman"/>
-          <w:color w:val="000000"/>
-        </w:rPr>
-        <w:t>procentaje</w:t>
-      </w:r>
-      <w:proofErr w:type="spellEnd"/>
-      <w:r>
-        <w:rPr>
-          <w:rFonts w:eastAsia="Times New Roman"/>
-          <w:color w:val="000000"/>
-        </w:rPr>
-        <w:t xml:space="preserve"> de </w:t>
-      </w:r>
-      <w:proofErr w:type="spellStart"/>
-      <w:r>
-        <w:rPr>
-          <w:rFonts w:eastAsia="Times New Roman"/>
-          <w:color w:val="000000"/>
-        </w:rPr>
-        <w:t>proteinas</w:t>
-      </w:r>
-      <w:proofErr w:type="spellEnd"/>
-      <w:r>
-        <w:rPr>
-          <w:rFonts w:eastAsia="Times New Roman"/>
-          <w:color w:val="000000"/>
-        </w:rPr>
-        <w:t xml:space="preserve"> según el peso, el porcentaje de grasa según el peso, y el porcentaje de carbohidratos según el peso</w:t>
-      </w:r>
-    </w:p>
-    <w:p>
-      <w:pPr>
         <w:rPr>
           <w:rFonts w:ascii="Times New Roman" w:eastAsia="Times New Roman" w:hAnsi="Times New Roman" w:cs="Times New Roman"/>
           <w:sz w:val="20"/>
           <w:szCs w:val="20"/>
         </w:rPr>
       </w:pPr>
-    </w:p>
-    <w:p>
-      <w:pPr>
+      <w:r>
         <w:rPr>
           <w:rFonts w:ascii="Times New Roman" w:eastAsia="Times New Roman" w:hAnsi="Times New Roman" w:cs="Times New Roman"/>
           <w:sz w:val="20"/>
           <w:szCs w:val="20"/>
         </w:rPr>
-      </w:pPr>
-      <w:r>
-        <w:rPr>
-          <w:rFonts w:ascii="Times New Roman" w:eastAsia="Times New Roman" w:hAnsi="Times New Roman" w:cs="Times New Roman"/>
-          <w:sz w:val="20"/>
-          <w:szCs w:val="20"/>
-        </w:rPr>
         <w:t xml:space="preserve"> </w:t>
       </w:r>
       <w:bookmarkEnd w:id="6"/>
-    </w:p>
-    <w:p>
-      <w:pPr>
-        <w:rPr>
-          <w:rFonts w:ascii="Times New Roman" w:eastAsia="Times New Roman" w:hAnsi="Times New Roman" w:cs="Times New Roman"/>
-          <w:sz w:val="20"/>
-          <w:szCs w:val="20"/>
-        </w:rPr>
-      </w:pPr>
-      <w:bookmarkStart w:id="7" w:name="BKM_3FEA58CA_3894_499E_8D8F_EBBDCD63D2E9"/>
-    </w:p>
-    <w:p>
-      <w:pPr>
-        <w:rPr>
-          <w:rFonts w:ascii="Times New Roman" w:eastAsia="Times New Roman" w:hAnsi="Times New Roman" w:cs="Times New Roman"/>
-          <w:sz w:val="20"/>
-          <w:szCs w:val="20"/>
-        </w:rPr>
-      </w:pPr>
-      <w:r>
-        <w:rPr>
-          <w:rFonts w:ascii="Times New Roman" w:eastAsia="Times New Roman" w:hAnsi="Times New Roman" w:cs="Times New Roman"/>
-          <w:sz w:val="20"/>
-          <w:szCs w:val="20"/>
-        </w:rPr>
-        <w:t xml:space="preserve"> </w:t>
-      </w:r>
-      <w:bookmarkEnd w:id="7"/>
       <w:r>
         <w:rPr>
           <w:rFonts w:ascii="Times New Roman" w:eastAsia="Times New Roman" w:hAnsi="Times New Roman" w:cs="Times New Roman"/>
@@ -9943,7 +9570,7 @@
 </file>
 
 <file path=customXml/itemProps1.xml><?xml version="1.0" encoding="utf-8"?>
-<ds:datastoreItem xmlns:ds="http://schemas.openxmlformats.org/officeDocument/2006/customXml" ds:itemID="{75DC686A-B82C-4ED8-8ED4-1190A592C9D4}">
+<ds:datastoreItem xmlns:ds="http://schemas.openxmlformats.org/officeDocument/2006/customXml" ds:itemID="{6D80C7EE-88CF-42D3-A013-C7C152E96B1A}">
   <ds:schemaRefs>
     <ds:schemaRef ds:uri="http://schemas.openxmlformats.org/officeDocument/2006/bibliography"/>
   </ds:schemaRefs>

</xml_diff>